<commit_message>
Planos  ( Iteração e Release )
Sujeitos a mudanças com o decorrer do projeto, esperando aprovação do
resto do grupo
</commit_message>
<xml_diff>
--- a/Plano de Iteração.docx
+++ b/Plano de Iteração.docx
@@ -1,6 +1,6 @@
 
 <file path=word/document.xml><?xml version="1.0" encoding="utf-8"?>
-<w:document xmlns:wpc="http://schemas.microsoft.com/office/word/2010/wordprocessingCanvas" xmlns:mc="http://schemas.openxmlformats.org/markup-compatibility/2006" xmlns:o="urn:schemas-microsoft-com:office:office" xmlns:r="http://schemas.openxmlformats.org/officeDocument/2006/relationships" xmlns:m="http://schemas.openxmlformats.org/officeDocument/2006/math" xmlns:v="urn:schemas-microsoft-com:vml" xmlns:wp14="http://schemas.microsoft.com/office/word/2010/wordprocessingDrawing" xmlns:wp="http://schemas.openxmlformats.org/drawingml/2006/wordprocessingDrawing" xmlns:w10="urn:schemas-microsoft-com:office:word" xmlns:w="http://schemas.openxmlformats.org/wordprocessingml/2006/main" xmlns:w14="http://schemas.microsoft.com/office/word/2010/wordml" xmlns:w15="http://schemas.microsoft.com/office/word/2012/wordml" xmlns:wpg="http://schemas.microsoft.com/office/word/2010/wordprocessingGroup" xmlns:wpi="http://schemas.microsoft.com/office/word/2010/wordprocessingInk" xmlns:wne="http://schemas.microsoft.com/office/word/2006/wordml" xmlns:wps="http://schemas.microsoft.com/office/word/2010/wordprocessingShape" mc:Ignorable="w14 w15 wp14">
+<w:document xmlns:wpc="http://schemas.microsoft.com/office/word/2010/wordprocessingCanvas" xmlns:mc="http://schemas.openxmlformats.org/markup-compatibility/2006" xmlns:o="urn:schemas-microsoft-com:office:office" xmlns:r="http://schemas.openxmlformats.org/officeDocument/2006/relationships" xmlns:m="http://schemas.openxmlformats.org/officeDocument/2006/math" xmlns:v="urn:schemas-microsoft-com:vml" xmlns:wp14="http://schemas.microsoft.com/office/word/2010/wordprocessingDrawing" xmlns:wp="http://schemas.openxmlformats.org/drawingml/2006/wordprocessingDrawing" xmlns:w10="urn:schemas-microsoft-com:office:word" xmlns:w="http://schemas.openxmlformats.org/wordprocessingml/2006/main" xmlns:w14="http://schemas.microsoft.com/office/word/2010/wordml" xmlns:wpg="http://schemas.microsoft.com/office/word/2010/wordprocessingGroup" xmlns:wpi="http://schemas.microsoft.com/office/word/2010/wordprocessingInk" xmlns:wne="http://schemas.microsoft.com/office/word/2006/wordml" xmlns:wps="http://schemas.microsoft.com/office/word/2010/wordprocessingShape" mc:Ignorable="w14 wp14">
   <w:body>
     <w:tbl>
       <w:tblPr>
@@ -51,7 +51,7 @@
                 <w:noProof/>
                 <w:lang w:val="pt-BR"/>
               </w:rPr>
-              <w:t>plano de iteração 1</w:t>
+              <w:t>plano de iteração</w:t>
             </w:r>
           </w:p>
           <w:p>
@@ -199,7 +199,7 @@
                 <w:noProof/>
                 <w:lang w:val="pt-BR"/>
               </w:rPr>
-              <w:t>março 26, 2014</w:t>
+              <w:t>março 31, 2014</w:t>
             </w:r>
             <w:r>
               <w:rPr>
@@ -588,6 +588,16 @@
                 <w:lang w:val="pt-BR"/>
               </w:rPr>
             </w:pPr>
+            <w:proofErr w:type="gramStart"/>
+            <w:r>
+              <w:rPr>
+                <w:sz w:val="18"/>
+                <w:szCs w:val="18"/>
+                <w:lang w:val="pt-BR"/>
+              </w:rPr>
+              <w:t>2</w:t>
+            </w:r>
+            <w:proofErr w:type="gramEnd"/>
           </w:p>
         </w:tc>
         <w:tc>
@@ -612,6 +622,24 @@
                 <w:lang w:val="pt-BR"/>
               </w:rPr>
             </w:pPr>
+            <w:proofErr w:type="gramStart"/>
+            <w:r>
+              <w:rPr>
+                <w:sz w:val="18"/>
+                <w:szCs w:val="18"/>
+                <w:lang w:val="pt-BR"/>
+              </w:rPr>
+              <w:t>1</w:t>
+            </w:r>
+            <w:proofErr w:type="gramEnd"/>
+            <w:r>
+              <w:rPr>
+                <w:sz w:val="18"/>
+                <w:szCs w:val="18"/>
+                <w:lang w:val="pt-BR"/>
+              </w:rPr>
+              <w:t>; 5; 6; 7(?)</w:t>
+            </w:r>
           </w:p>
         </w:tc>
         <w:tc>
@@ -635,8 +663,14 @@
                 <w:lang w:val="pt-BR"/>
               </w:rPr>
             </w:pPr>
-            <w:bookmarkStart w:id="0" w:name="_GoBack"/>
-            <w:bookmarkEnd w:id="0"/>
+            <w:r>
+              <w:rPr>
+                <w:sz w:val="18"/>
+                <w:szCs w:val="18"/>
+                <w:lang w:val="pt-BR"/>
+              </w:rPr>
+              <w:t>Ândrei Schuch</w:t>
+            </w:r>
           </w:p>
         </w:tc>
         <w:tc>
@@ -664,6 +698,22 @@
                 <w:lang w:val="pt-BR"/>
               </w:rPr>
             </w:pPr>
+            <w:r>
+              <w:rPr>
+                <w:sz w:val="18"/>
+                <w:szCs w:val="18"/>
+                <w:lang w:val="pt-BR"/>
+              </w:rPr>
+              <w:t>William</w:t>
+            </w:r>
+            <w:r>
+              <w:rPr>
+                <w:sz w:val="18"/>
+                <w:szCs w:val="18"/>
+                <w:lang w:val="pt-BR"/>
+              </w:rPr>
+              <w:t xml:space="preserve"> Santos</w:t>
+            </w:r>
           </w:p>
         </w:tc>
         <w:tc>
@@ -690,6 +740,24 @@
                 <w:lang w:val="pt-BR"/>
               </w:rPr>
             </w:pPr>
+            <w:r>
+              <w:rPr>
+                <w:sz w:val="18"/>
+                <w:szCs w:val="18"/>
+                <w:lang w:val="pt-BR"/>
+              </w:rPr>
+              <w:t xml:space="preserve">7,5 </w:t>
+            </w:r>
+            <w:bookmarkStart w:id="0" w:name="_GoBack"/>
+            <w:bookmarkEnd w:id="0"/>
+            <w:r>
+              <w:rPr>
+                <w:sz w:val="18"/>
+                <w:szCs w:val="18"/>
+                <w:lang w:val="pt-BR"/>
+              </w:rPr>
+              <w:t>+</w:t>
+            </w:r>
           </w:p>
         </w:tc>
       </w:tr>
@@ -721,6 +789,16 @@
                 <w:lang w:val="pt-BR"/>
               </w:rPr>
             </w:pPr>
+            <w:proofErr w:type="gramStart"/>
+            <w:r>
+              <w:rPr>
+                <w:sz w:val="18"/>
+                <w:szCs w:val="18"/>
+                <w:lang w:val="pt-BR"/>
+              </w:rPr>
+              <w:t>3</w:t>
+            </w:r>
+            <w:proofErr w:type="gramEnd"/>
           </w:p>
         </w:tc>
         <w:tc>
@@ -745,6 +823,40 @@
                 <w:lang w:val="pt-BR"/>
               </w:rPr>
             </w:pPr>
+            <w:proofErr w:type="gramStart"/>
+            <w:r>
+              <w:rPr>
+                <w:sz w:val="18"/>
+                <w:szCs w:val="18"/>
+                <w:lang w:val="pt-BR"/>
+              </w:rPr>
+              <w:t>1</w:t>
+            </w:r>
+            <w:proofErr w:type="gramEnd"/>
+            <w:r>
+              <w:rPr>
+                <w:sz w:val="18"/>
+                <w:szCs w:val="18"/>
+                <w:lang w:val="pt-BR"/>
+              </w:rPr>
+              <w:t>;</w:t>
+            </w:r>
+            <w:r>
+              <w:rPr>
+                <w:sz w:val="18"/>
+                <w:szCs w:val="18"/>
+                <w:lang w:val="pt-BR"/>
+              </w:rPr>
+              <w:t xml:space="preserve"> 3; </w:t>
+            </w:r>
+            <w:r>
+              <w:rPr>
+                <w:sz w:val="18"/>
+                <w:szCs w:val="18"/>
+                <w:lang w:val="pt-BR"/>
+              </w:rPr>
+              <w:t>5; 7; 8</w:t>
+            </w:r>
           </w:p>
         </w:tc>
         <w:tc>
@@ -768,6 +880,22 @@
                 <w:lang w:val="pt-BR"/>
               </w:rPr>
             </w:pPr>
+            <w:r>
+              <w:rPr>
+                <w:sz w:val="18"/>
+                <w:szCs w:val="18"/>
+                <w:lang w:val="pt-BR"/>
+              </w:rPr>
+              <w:t>William</w:t>
+            </w:r>
+            <w:r>
+              <w:rPr>
+                <w:sz w:val="18"/>
+                <w:szCs w:val="18"/>
+                <w:lang w:val="pt-BR"/>
+              </w:rPr>
+              <w:t xml:space="preserve"> Santos</w:t>
+            </w:r>
           </w:p>
         </w:tc>
         <w:tc>
@@ -795,6 +923,14 @@
                 <w:lang w:val="pt-BR"/>
               </w:rPr>
             </w:pPr>
+            <w:r>
+              <w:rPr>
+                <w:sz w:val="18"/>
+                <w:szCs w:val="18"/>
+                <w:lang w:val="pt-BR"/>
+              </w:rPr>
+              <w:t>Shirlei</w:t>
+            </w:r>
           </w:p>
         </w:tc>
         <w:tc>
@@ -821,6 +957,14 @@
                 <w:lang w:val="pt-BR"/>
               </w:rPr>
             </w:pPr>
+            <w:r>
+              <w:rPr>
+                <w:sz w:val="18"/>
+                <w:szCs w:val="18"/>
+                <w:lang w:val="pt-BR"/>
+              </w:rPr>
+              <w:t>7,5 +</w:t>
+            </w:r>
           </w:p>
         </w:tc>
       </w:tr>
@@ -852,6 +996,16 @@
                 <w:lang w:val="pt-BR"/>
               </w:rPr>
             </w:pPr>
+            <w:proofErr w:type="gramStart"/>
+            <w:r>
+              <w:rPr>
+                <w:sz w:val="18"/>
+                <w:szCs w:val="18"/>
+                <w:lang w:val="pt-BR"/>
+              </w:rPr>
+              <w:t>4</w:t>
+            </w:r>
+            <w:proofErr w:type="gramEnd"/>
           </w:p>
         </w:tc>
         <w:tc>
@@ -876,6 +1030,56 @@
                 <w:lang w:val="pt-BR"/>
               </w:rPr>
             </w:pPr>
+            <w:proofErr w:type="gramStart"/>
+            <w:r>
+              <w:rPr>
+                <w:sz w:val="18"/>
+                <w:szCs w:val="18"/>
+                <w:lang w:val="pt-BR"/>
+              </w:rPr>
+              <w:t>1</w:t>
+            </w:r>
+            <w:proofErr w:type="gramEnd"/>
+            <w:r>
+              <w:rPr>
+                <w:sz w:val="18"/>
+                <w:szCs w:val="18"/>
+                <w:lang w:val="pt-BR"/>
+              </w:rPr>
+              <w:t xml:space="preserve">; </w:t>
+            </w:r>
+            <w:r>
+              <w:rPr>
+                <w:sz w:val="18"/>
+                <w:szCs w:val="18"/>
+                <w:lang w:val="pt-BR"/>
+              </w:rPr>
+              <w:t xml:space="preserve">3; 4; </w:t>
+            </w:r>
+            <w:r>
+              <w:rPr>
+                <w:sz w:val="18"/>
+                <w:szCs w:val="18"/>
+                <w:lang w:val="pt-BR"/>
+              </w:rPr>
+              <w:t>5;</w:t>
+            </w:r>
+            <w:r>
+              <w:rPr>
+                <w:sz w:val="18"/>
+                <w:szCs w:val="18"/>
+                <w:lang w:val="pt-BR"/>
+              </w:rPr>
+              <w:t xml:space="preserve"> 6(?)</w:t>
+            </w:r>
+            <w:r>
+              <w:rPr>
+                <w:sz w:val="18"/>
+                <w:szCs w:val="18"/>
+                <w:lang w:val="pt-BR"/>
+              </w:rPr>
+              <w:t xml:space="preserve"> </w:t>
+            </w:r>
           </w:p>
         </w:tc>
         <w:tc>
@@ -899,6 +1103,14 @@
                 <w:lang w:val="pt-BR"/>
               </w:rPr>
             </w:pPr>
+            <w:r>
+              <w:rPr>
+                <w:sz w:val="18"/>
+                <w:szCs w:val="18"/>
+                <w:lang w:val="pt-BR"/>
+              </w:rPr>
+              <w:t>Shirlei</w:t>
+            </w:r>
           </w:p>
         </w:tc>
         <w:tc>
@@ -926,6 +1138,14 @@
                 <w:lang w:val="pt-BR"/>
               </w:rPr>
             </w:pPr>
+            <w:r>
+              <w:rPr>
+                <w:sz w:val="18"/>
+                <w:szCs w:val="18"/>
+                <w:lang w:val="pt-BR"/>
+              </w:rPr>
+              <w:t>Maurício Carvalho</w:t>
+            </w:r>
           </w:p>
         </w:tc>
         <w:tc>
@@ -952,6 +1172,14 @@
                 <w:lang w:val="pt-BR"/>
               </w:rPr>
             </w:pPr>
+            <w:r>
+              <w:rPr>
+                <w:sz w:val="18"/>
+                <w:szCs w:val="18"/>
+                <w:lang w:val="pt-BR"/>
+              </w:rPr>
+              <w:t>7,5 +</w:t>
+            </w:r>
           </w:p>
         </w:tc>
       </w:tr>
@@ -983,6 +1211,16 @@
                 <w:lang w:val="pt-BR"/>
               </w:rPr>
             </w:pPr>
+            <w:proofErr w:type="gramStart"/>
+            <w:r>
+              <w:rPr>
+                <w:sz w:val="18"/>
+                <w:szCs w:val="18"/>
+                <w:lang w:val="pt-BR"/>
+              </w:rPr>
+              <w:t>5</w:t>
+            </w:r>
+            <w:proofErr w:type="gramEnd"/>
           </w:p>
         </w:tc>
         <w:tc>
@@ -1007,6 +1245,16 @@
                 <w:lang w:val="pt-BR"/>
               </w:rPr>
             </w:pPr>
+            <w:proofErr w:type="gramStart"/>
+            <w:r>
+              <w:rPr>
+                <w:sz w:val="18"/>
+                <w:szCs w:val="18"/>
+                <w:lang w:val="pt-BR"/>
+              </w:rPr>
+              <w:t>9</w:t>
+            </w:r>
+            <w:proofErr w:type="gramEnd"/>
           </w:p>
         </w:tc>
         <w:tc>
@@ -1030,6 +1278,14 @@
                 <w:lang w:val="pt-BR"/>
               </w:rPr>
             </w:pPr>
+            <w:r>
+              <w:rPr>
+                <w:sz w:val="18"/>
+                <w:szCs w:val="18"/>
+                <w:lang w:val="pt-BR"/>
+              </w:rPr>
+              <w:t>Maurício Carvalho</w:t>
+            </w:r>
           </w:p>
         </w:tc>
         <w:tc>
@@ -1057,6 +1313,22 @@
                 <w:lang w:val="pt-BR"/>
               </w:rPr>
             </w:pPr>
+            <w:r>
+              <w:rPr>
+                <w:sz w:val="18"/>
+                <w:szCs w:val="18"/>
+                <w:lang w:val="pt-BR"/>
+              </w:rPr>
+              <w:t>William</w:t>
+            </w:r>
+            <w:r>
+              <w:rPr>
+                <w:sz w:val="18"/>
+                <w:szCs w:val="18"/>
+                <w:lang w:val="pt-BR"/>
+              </w:rPr>
+              <w:t xml:space="preserve"> Santos</w:t>
+            </w:r>
           </w:p>
         </w:tc>
         <w:tc>
@@ -1083,6 +1355,14 @@
                 <w:lang w:val="pt-BR"/>
               </w:rPr>
             </w:pPr>
+            <w:r>
+              <w:rPr>
+                <w:sz w:val="18"/>
+                <w:szCs w:val="18"/>
+                <w:lang w:val="pt-BR"/>
+              </w:rPr>
+              <w:t>7,5</w:t>
+            </w:r>
           </w:p>
         </w:tc>
       </w:tr>
@@ -1096,7 +1376,7 @@
       <w:r>
         <w:rPr>
           <w:noProof/>
-          <w:lang w:val="pt-BR" w:eastAsia="zh-CN"/>
+          <w:lang w:val="pt-BR" w:eastAsia="pt-BR"/>
         </w:rPr>
         <mc:AlternateContent>
           <mc:Choice Requires="wps">
@@ -1180,7 +1460,7 @@
               </wp:anchor>
             </w:drawing>
           </mc:Choice>
-          <mc:Fallback>
+          <mc:Fallback xmlns:w15="http://schemas.microsoft.com/office/word/2012/wordml">
             <w:pict>
               <v:rect w14:anchorId="78E3D6E8" id="Rectangle 44" o:spid="_x0000_s1026" style="position:absolute;margin-left:46.2pt;margin-top:64.2pt;width:7in;height:217.2pt;z-index:-251658240;visibility:visible;mso-wrap-style:square;mso-width-percent:0;mso-height-percent:0;mso-wrap-distance-left:9pt;mso-wrap-distance-top:0;mso-wrap-distance-right:9pt;mso-wrap-distance-bottom:0;mso-position-horizontal:absolute;mso-position-horizontal-relative:page;mso-position-vertical:absolute;mso-position-vertical-relative:page;mso-width-percent:0;mso-height-percent:0;mso-width-relative:page;mso-height-relative:page;v-text-anchor:top" o:gfxdata="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" o:allowincell="f" fillcolor="#edeee5 [662]" strokecolor="#c8ccb3 [1942]" strokeweight="3.25pt">
                 <v:fill color2="white [3212]" rotate="t" angle="135" focus="50%" type="gradient"/>
@@ -1193,12 +1473,12 @@
       </w:r>
     </w:p>
     <w:sectPr>
-      <w:headerReference w:type="even" r:id="rId8"/>
-      <w:headerReference w:type="default" r:id="rId9"/>
-      <w:footerReference w:type="even" r:id="rId10"/>
-      <w:footerReference w:type="default" r:id="rId11"/>
-      <w:headerReference w:type="first" r:id="rId12"/>
-      <w:footerReference w:type="first" r:id="rId13"/>
+      <w:headerReference w:type="even" r:id="rId9"/>
+      <w:headerReference w:type="default" r:id="rId10"/>
+      <w:footerReference w:type="even" r:id="rId11"/>
+      <w:footerReference w:type="default" r:id="rId12"/>
+      <w:headerReference w:type="first" r:id="rId13"/>
+      <w:footerReference w:type="first" r:id="rId14"/>
       <w:pgSz w:w="11907" w:h="16839" w:code="9"/>
       <w:pgMar w:top="1304" w:right="1797" w:bottom="1440" w:left="1797" w:header="720" w:footer="720" w:gutter="0"/>
       <w:cols w:space="720"/>
@@ -1209,7 +1489,7 @@
 </file>
 
 <file path=word/endnotes.xml><?xml version="1.0" encoding="utf-8"?>
-<w:endnotes xmlns:wpc="http://schemas.microsoft.com/office/word/2010/wordprocessingCanvas" xmlns:mc="http://schemas.openxmlformats.org/markup-compatibility/2006" xmlns:o="urn:schemas-microsoft-com:office:office" xmlns:r="http://schemas.openxmlformats.org/officeDocument/2006/relationships" xmlns:m="http://schemas.openxmlformats.org/officeDocument/2006/math" xmlns:v="urn:schemas-microsoft-com:vml" xmlns:wp14="http://schemas.microsoft.com/office/word/2010/wordprocessingDrawing" xmlns:wp="http://schemas.openxmlformats.org/drawingml/2006/wordprocessingDrawing" xmlns:w10="urn:schemas-microsoft-com:office:word" xmlns:w="http://schemas.openxmlformats.org/wordprocessingml/2006/main" xmlns:w14="http://schemas.microsoft.com/office/word/2010/wordml" xmlns:w15="http://schemas.microsoft.com/office/word/2012/wordml" xmlns:wpg="http://schemas.microsoft.com/office/word/2010/wordprocessingGroup" xmlns:wpi="http://schemas.microsoft.com/office/word/2010/wordprocessingInk" xmlns:wne="http://schemas.microsoft.com/office/word/2006/wordml" xmlns:wps="http://schemas.microsoft.com/office/word/2010/wordprocessingShape" mc:Ignorable="w14 w15 wp14">
+<w:endnotes xmlns:wpc="http://schemas.microsoft.com/office/word/2010/wordprocessingCanvas" xmlns:mc="http://schemas.openxmlformats.org/markup-compatibility/2006" xmlns:o="urn:schemas-microsoft-com:office:office" xmlns:r="http://schemas.openxmlformats.org/officeDocument/2006/relationships" xmlns:m="http://schemas.openxmlformats.org/officeDocument/2006/math" xmlns:v="urn:schemas-microsoft-com:vml" xmlns:wp14="http://schemas.microsoft.com/office/word/2010/wordprocessingDrawing" xmlns:wp="http://schemas.openxmlformats.org/drawingml/2006/wordprocessingDrawing" xmlns:w10="urn:schemas-microsoft-com:office:word" xmlns:w="http://schemas.openxmlformats.org/wordprocessingml/2006/main" xmlns:w14="http://schemas.microsoft.com/office/word/2010/wordml" xmlns:wpg="http://schemas.microsoft.com/office/word/2010/wordprocessingGroup" xmlns:wpi="http://schemas.microsoft.com/office/word/2010/wordprocessingInk" xmlns:wne="http://schemas.microsoft.com/office/word/2006/wordml" xmlns:wps="http://schemas.microsoft.com/office/word/2010/wordprocessingShape" mc:Ignorable="w14 wp14">
   <w:endnote w:type="separator" w:id="-1">
     <w:p>
       <w:r>
@@ -1228,7 +1508,7 @@
 </file>
 
 <file path=word/footer1.xml><?xml version="1.0" encoding="utf-8"?>
-<w:ftr xmlns:wpc="http://schemas.microsoft.com/office/word/2010/wordprocessingCanvas" xmlns:mc="http://schemas.openxmlformats.org/markup-compatibility/2006" xmlns:o="urn:schemas-microsoft-com:office:office" xmlns:r="http://schemas.openxmlformats.org/officeDocument/2006/relationships" xmlns:m="http://schemas.openxmlformats.org/officeDocument/2006/math" xmlns:v="urn:schemas-microsoft-com:vml" xmlns:wp14="http://schemas.microsoft.com/office/word/2010/wordprocessingDrawing" xmlns:wp="http://schemas.openxmlformats.org/drawingml/2006/wordprocessingDrawing" xmlns:w10="urn:schemas-microsoft-com:office:word" xmlns:w="http://schemas.openxmlformats.org/wordprocessingml/2006/main" xmlns:w14="http://schemas.microsoft.com/office/word/2010/wordml" xmlns:w15="http://schemas.microsoft.com/office/word/2012/wordml" xmlns:wpg="http://schemas.microsoft.com/office/word/2010/wordprocessingGroup" xmlns:wpi="http://schemas.microsoft.com/office/word/2010/wordprocessingInk" xmlns:wne="http://schemas.microsoft.com/office/word/2006/wordml" xmlns:wps="http://schemas.microsoft.com/office/word/2010/wordprocessingShape" mc:Ignorable="w14 w15 wp14">
+<w:ftr xmlns:wpc="http://schemas.microsoft.com/office/word/2010/wordprocessingCanvas" xmlns:mc="http://schemas.openxmlformats.org/markup-compatibility/2006" xmlns:o="urn:schemas-microsoft-com:office:office" xmlns:r="http://schemas.openxmlformats.org/officeDocument/2006/relationships" xmlns:m="http://schemas.openxmlformats.org/officeDocument/2006/math" xmlns:v="urn:schemas-microsoft-com:vml" xmlns:wp14="http://schemas.microsoft.com/office/word/2010/wordprocessingDrawing" xmlns:wp="http://schemas.openxmlformats.org/drawingml/2006/wordprocessingDrawing" xmlns:w10="urn:schemas-microsoft-com:office:word" xmlns:w="http://schemas.openxmlformats.org/wordprocessingml/2006/main" xmlns:w14="http://schemas.microsoft.com/office/word/2010/wordml" xmlns:wpg="http://schemas.microsoft.com/office/word/2010/wordprocessingGroup" xmlns:wpi="http://schemas.microsoft.com/office/word/2010/wordprocessingInk" xmlns:wne="http://schemas.microsoft.com/office/word/2006/wordml" xmlns:wps="http://schemas.microsoft.com/office/word/2010/wordprocessingShape" mc:Ignorable="w14 wp14">
   <w:p>
     <w:pPr>
       <w:pStyle w:val="Rodap"/>
@@ -1238,7 +1518,7 @@
 </file>
 
 <file path=word/footer2.xml><?xml version="1.0" encoding="utf-8"?>
-<w:ftr xmlns:wpc="http://schemas.microsoft.com/office/word/2010/wordprocessingCanvas" xmlns:mc="http://schemas.openxmlformats.org/markup-compatibility/2006" xmlns:o="urn:schemas-microsoft-com:office:office" xmlns:r="http://schemas.openxmlformats.org/officeDocument/2006/relationships" xmlns:m="http://schemas.openxmlformats.org/officeDocument/2006/math" xmlns:v="urn:schemas-microsoft-com:vml" xmlns:wp14="http://schemas.microsoft.com/office/word/2010/wordprocessingDrawing" xmlns:wp="http://schemas.openxmlformats.org/drawingml/2006/wordprocessingDrawing" xmlns:w10="urn:schemas-microsoft-com:office:word" xmlns:w="http://schemas.openxmlformats.org/wordprocessingml/2006/main" xmlns:w14="http://schemas.microsoft.com/office/word/2010/wordml" xmlns:w15="http://schemas.microsoft.com/office/word/2012/wordml" xmlns:wpg="http://schemas.microsoft.com/office/word/2010/wordprocessingGroup" xmlns:wpi="http://schemas.microsoft.com/office/word/2010/wordprocessingInk" xmlns:wne="http://schemas.microsoft.com/office/word/2006/wordml" xmlns:wps="http://schemas.microsoft.com/office/word/2010/wordprocessingShape" mc:Ignorable="w14 w15 wp14">
+<w:ftr xmlns:wpc="http://schemas.microsoft.com/office/word/2010/wordprocessingCanvas" xmlns:mc="http://schemas.openxmlformats.org/markup-compatibility/2006" xmlns:o="urn:schemas-microsoft-com:office:office" xmlns:r="http://schemas.openxmlformats.org/officeDocument/2006/relationships" xmlns:m="http://schemas.openxmlformats.org/officeDocument/2006/math" xmlns:v="urn:schemas-microsoft-com:vml" xmlns:wp14="http://schemas.microsoft.com/office/word/2010/wordprocessingDrawing" xmlns:wp="http://schemas.openxmlformats.org/drawingml/2006/wordprocessingDrawing" xmlns:w10="urn:schemas-microsoft-com:office:word" xmlns:w="http://schemas.openxmlformats.org/wordprocessingml/2006/main" xmlns:w14="http://schemas.microsoft.com/office/word/2010/wordml" xmlns:wpg="http://schemas.microsoft.com/office/word/2010/wordprocessingGroup" xmlns:wpi="http://schemas.microsoft.com/office/word/2010/wordprocessingInk" xmlns:wne="http://schemas.microsoft.com/office/word/2006/wordml" xmlns:wps="http://schemas.microsoft.com/office/word/2010/wordprocessingShape" mc:Ignorable="w14 wp14">
   <w:p>
     <w:pPr>
       <w:pStyle w:val="Rodap"/>
@@ -1248,7 +1528,7 @@
 </file>
 
 <file path=word/footer3.xml><?xml version="1.0" encoding="utf-8"?>
-<w:ftr xmlns:wpc="http://schemas.microsoft.com/office/word/2010/wordprocessingCanvas" xmlns:mc="http://schemas.openxmlformats.org/markup-compatibility/2006" xmlns:o="urn:schemas-microsoft-com:office:office" xmlns:r="http://schemas.openxmlformats.org/officeDocument/2006/relationships" xmlns:m="http://schemas.openxmlformats.org/officeDocument/2006/math" xmlns:v="urn:schemas-microsoft-com:vml" xmlns:wp14="http://schemas.microsoft.com/office/word/2010/wordprocessingDrawing" xmlns:wp="http://schemas.openxmlformats.org/drawingml/2006/wordprocessingDrawing" xmlns:w10="urn:schemas-microsoft-com:office:word" xmlns:w="http://schemas.openxmlformats.org/wordprocessingml/2006/main" xmlns:w14="http://schemas.microsoft.com/office/word/2010/wordml" xmlns:w15="http://schemas.microsoft.com/office/word/2012/wordml" xmlns:wpg="http://schemas.microsoft.com/office/word/2010/wordprocessingGroup" xmlns:wpi="http://schemas.microsoft.com/office/word/2010/wordprocessingInk" xmlns:wne="http://schemas.microsoft.com/office/word/2006/wordml" xmlns:wps="http://schemas.microsoft.com/office/word/2010/wordprocessingShape" mc:Ignorable="w14 w15 wp14">
+<w:ftr xmlns:wpc="http://schemas.microsoft.com/office/word/2010/wordprocessingCanvas" xmlns:mc="http://schemas.openxmlformats.org/markup-compatibility/2006" xmlns:o="urn:schemas-microsoft-com:office:office" xmlns:r="http://schemas.openxmlformats.org/officeDocument/2006/relationships" xmlns:m="http://schemas.openxmlformats.org/officeDocument/2006/math" xmlns:v="urn:schemas-microsoft-com:vml" xmlns:wp14="http://schemas.microsoft.com/office/word/2010/wordprocessingDrawing" xmlns:wp="http://schemas.openxmlformats.org/drawingml/2006/wordprocessingDrawing" xmlns:w10="urn:schemas-microsoft-com:office:word" xmlns:w="http://schemas.openxmlformats.org/wordprocessingml/2006/main" xmlns:w14="http://schemas.microsoft.com/office/word/2010/wordml" xmlns:wpg="http://schemas.microsoft.com/office/word/2010/wordprocessingGroup" xmlns:wpi="http://schemas.microsoft.com/office/word/2010/wordprocessingInk" xmlns:wne="http://schemas.microsoft.com/office/word/2006/wordml" xmlns:wps="http://schemas.microsoft.com/office/word/2010/wordprocessingShape" mc:Ignorable="w14 wp14">
   <w:p>
     <w:pPr>
       <w:pStyle w:val="Rodap"/>
@@ -1258,7 +1538,7 @@
 </file>
 
 <file path=word/footnotes.xml><?xml version="1.0" encoding="utf-8"?>
-<w:footnotes xmlns:wpc="http://schemas.microsoft.com/office/word/2010/wordprocessingCanvas" xmlns:mc="http://schemas.openxmlformats.org/markup-compatibility/2006" xmlns:o="urn:schemas-microsoft-com:office:office" xmlns:r="http://schemas.openxmlformats.org/officeDocument/2006/relationships" xmlns:m="http://schemas.openxmlformats.org/officeDocument/2006/math" xmlns:v="urn:schemas-microsoft-com:vml" xmlns:wp14="http://schemas.microsoft.com/office/word/2010/wordprocessingDrawing" xmlns:wp="http://schemas.openxmlformats.org/drawingml/2006/wordprocessingDrawing" xmlns:w10="urn:schemas-microsoft-com:office:word" xmlns:w="http://schemas.openxmlformats.org/wordprocessingml/2006/main" xmlns:w14="http://schemas.microsoft.com/office/word/2010/wordml" xmlns:w15="http://schemas.microsoft.com/office/word/2012/wordml" xmlns:wpg="http://schemas.microsoft.com/office/word/2010/wordprocessingGroup" xmlns:wpi="http://schemas.microsoft.com/office/word/2010/wordprocessingInk" xmlns:wne="http://schemas.microsoft.com/office/word/2006/wordml" xmlns:wps="http://schemas.microsoft.com/office/word/2010/wordprocessingShape" mc:Ignorable="w14 w15 wp14">
+<w:footnotes xmlns:wpc="http://schemas.microsoft.com/office/word/2010/wordprocessingCanvas" xmlns:mc="http://schemas.openxmlformats.org/markup-compatibility/2006" xmlns:o="urn:schemas-microsoft-com:office:office" xmlns:r="http://schemas.openxmlformats.org/officeDocument/2006/relationships" xmlns:m="http://schemas.openxmlformats.org/officeDocument/2006/math" xmlns:v="urn:schemas-microsoft-com:vml" xmlns:wp14="http://schemas.microsoft.com/office/word/2010/wordprocessingDrawing" xmlns:wp="http://schemas.openxmlformats.org/drawingml/2006/wordprocessingDrawing" xmlns:w10="urn:schemas-microsoft-com:office:word" xmlns:w="http://schemas.openxmlformats.org/wordprocessingml/2006/main" xmlns:w14="http://schemas.microsoft.com/office/word/2010/wordml" xmlns:wpg="http://schemas.microsoft.com/office/word/2010/wordprocessingGroup" xmlns:wpi="http://schemas.microsoft.com/office/word/2010/wordprocessingInk" xmlns:wne="http://schemas.microsoft.com/office/word/2006/wordml" xmlns:wps="http://schemas.microsoft.com/office/word/2010/wordprocessingShape" mc:Ignorable="w14 wp14">
   <w:footnote w:type="separator" w:id="-1">
     <w:p>
       <w:r>
@@ -1277,7 +1557,7 @@
 </file>
 
 <file path=word/header1.xml><?xml version="1.0" encoding="utf-8"?>
-<w:hdr xmlns:wpc="http://schemas.microsoft.com/office/word/2010/wordprocessingCanvas" xmlns:mc="http://schemas.openxmlformats.org/markup-compatibility/2006" xmlns:o="urn:schemas-microsoft-com:office:office" xmlns:r="http://schemas.openxmlformats.org/officeDocument/2006/relationships" xmlns:m="http://schemas.openxmlformats.org/officeDocument/2006/math" xmlns:v="urn:schemas-microsoft-com:vml" xmlns:wp14="http://schemas.microsoft.com/office/word/2010/wordprocessingDrawing" xmlns:wp="http://schemas.openxmlformats.org/drawingml/2006/wordprocessingDrawing" xmlns:w10="urn:schemas-microsoft-com:office:word" xmlns:w="http://schemas.openxmlformats.org/wordprocessingml/2006/main" xmlns:w14="http://schemas.microsoft.com/office/word/2010/wordml" xmlns:w15="http://schemas.microsoft.com/office/word/2012/wordml" xmlns:wpg="http://schemas.microsoft.com/office/word/2010/wordprocessingGroup" xmlns:wpi="http://schemas.microsoft.com/office/word/2010/wordprocessingInk" xmlns:wne="http://schemas.microsoft.com/office/word/2006/wordml" xmlns:wps="http://schemas.microsoft.com/office/word/2010/wordprocessingShape" mc:Ignorable="w14 w15 wp14">
+<w:hdr xmlns:wpc="http://schemas.microsoft.com/office/word/2010/wordprocessingCanvas" xmlns:mc="http://schemas.openxmlformats.org/markup-compatibility/2006" xmlns:o="urn:schemas-microsoft-com:office:office" xmlns:r="http://schemas.openxmlformats.org/officeDocument/2006/relationships" xmlns:m="http://schemas.openxmlformats.org/officeDocument/2006/math" xmlns:v="urn:schemas-microsoft-com:vml" xmlns:wp14="http://schemas.microsoft.com/office/word/2010/wordprocessingDrawing" xmlns:wp="http://schemas.openxmlformats.org/drawingml/2006/wordprocessingDrawing" xmlns:w10="urn:schemas-microsoft-com:office:word" xmlns:w="http://schemas.openxmlformats.org/wordprocessingml/2006/main" xmlns:w14="http://schemas.microsoft.com/office/word/2010/wordml" xmlns:wpg="http://schemas.microsoft.com/office/word/2010/wordprocessingGroup" xmlns:wpi="http://schemas.microsoft.com/office/word/2010/wordprocessingInk" xmlns:wne="http://schemas.microsoft.com/office/word/2006/wordml" xmlns:wps="http://schemas.microsoft.com/office/word/2010/wordprocessingShape" mc:Ignorable="w14 wp14">
   <w:p>
     <w:pPr>
       <w:pStyle w:val="Cabealho"/>
@@ -1287,7 +1567,7 @@
 </file>
 
 <file path=word/header2.xml><?xml version="1.0" encoding="utf-8"?>
-<w:hdr xmlns:wpc="http://schemas.microsoft.com/office/word/2010/wordprocessingCanvas" xmlns:mc="http://schemas.openxmlformats.org/markup-compatibility/2006" xmlns:o="urn:schemas-microsoft-com:office:office" xmlns:r="http://schemas.openxmlformats.org/officeDocument/2006/relationships" xmlns:m="http://schemas.openxmlformats.org/officeDocument/2006/math" xmlns:v="urn:schemas-microsoft-com:vml" xmlns:wp14="http://schemas.microsoft.com/office/word/2010/wordprocessingDrawing" xmlns:wp="http://schemas.openxmlformats.org/drawingml/2006/wordprocessingDrawing" xmlns:w10="urn:schemas-microsoft-com:office:word" xmlns:w="http://schemas.openxmlformats.org/wordprocessingml/2006/main" xmlns:w14="http://schemas.microsoft.com/office/word/2010/wordml" xmlns:w15="http://schemas.microsoft.com/office/word/2012/wordml" xmlns:wpg="http://schemas.microsoft.com/office/word/2010/wordprocessingGroup" xmlns:wpi="http://schemas.microsoft.com/office/word/2010/wordprocessingInk" xmlns:wne="http://schemas.microsoft.com/office/word/2006/wordml" xmlns:wps="http://schemas.microsoft.com/office/word/2010/wordprocessingShape" mc:Ignorable="w14 w15 wp14">
+<w:hdr xmlns:wpc="http://schemas.microsoft.com/office/word/2010/wordprocessingCanvas" xmlns:mc="http://schemas.openxmlformats.org/markup-compatibility/2006" xmlns:o="urn:schemas-microsoft-com:office:office" xmlns:r="http://schemas.openxmlformats.org/officeDocument/2006/relationships" xmlns:m="http://schemas.openxmlformats.org/officeDocument/2006/math" xmlns:v="urn:schemas-microsoft-com:vml" xmlns:wp14="http://schemas.microsoft.com/office/word/2010/wordprocessingDrawing" xmlns:wp="http://schemas.openxmlformats.org/drawingml/2006/wordprocessingDrawing" xmlns:w10="urn:schemas-microsoft-com:office:word" xmlns:w="http://schemas.openxmlformats.org/wordprocessingml/2006/main" xmlns:w14="http://schemas.microsoft.com/office/word/2010/wordml" xmlns:wpg="http://schemas.microsoft.com/office/word/2010/wordprocessingGroup" xmlns:wpi="http://schemas.microsoft.com/office/word/2010/wordprocessingInk" xmlns:wne="http://schemas.microsoft.com/office/word/2006/wordml" xmlns:wps="http://schemas.microsoft.com/office/word/2010/wordprocessingShape" mc:Ignorable="w14 wp14">
   <w:p>
     <w:pPr>
       <w:pStyle w:val="Cabealho"/>
@@ -1297,7 +1577,7 @@
 </file>
 
 <file path=word/header3.xml><?xml version="1.0" encoding="utf-8"?>
-<w:hdr xmlns:wpc="http://schemas.microsoft.com/office/word/2010/wordprocessingCanvas" xmlns:mc="http://schemas.openxmlformats.org/markup-compatibility/2006" xmlns:o="urn:schemas-microsoft-com:office:office" xmlns:r="http://schemas.openxmlformats.org/officeDocument/2006/relationships" xmlns:m="http://schemas.openxmlformats.org/officeDocument/2006/math" xmlns:v="urn:schemas-microsoft-com:vml" xmlns:wp14="http://schemas.microsoft.com/office/word/2010/wordprocessingDrawing" xmlns:wp="http://schemas.openxmlformats.org/drawingml/2006/wordprocessingDrawing" xmlns:w10="urn:schemas-microsoft-com:office:word" xmlns:w="http://schemas.openxmlformats.org/wordprocessingml/2006/main" xmlns:w14="http://schemas.microsoft.com/office/word/2010/wordml" xmlns:w15="http://schemas.microsoft.com/office/word/2012/wordml" xmlns:wpg="http://schemas.microsoft.com/office/word/2010/wordprocessingGroup" xmlns:wpi="http://schemas.microsoft.com/office/word/2010/wordprocessingInk" xmlns:wne="http://schemas.microsoft.com/office/word/2006/wordml" xmlns:wps="http://schemas.microsoft.com/office/word/2010/wordprocessingShape" mc:Ignorable="w14 w15 wp14">
+<w:hdr xmlns:wpc="http://schemas.microsoft.com/office/word/2010/wordprocessingCanvas" xmlns:mc="http://schemas.openxmlformats.org/markup-compatibility/2006" xmlns:o="urn:schemas-microsoft-com:office:office" xmlns:r="http://schemas.openxmlformats.org/officeDocument/2006/relationships" xmlns:m="http://schemas.openxmlformats.org/officeDocument/2006/math" xmlns:v="urn:schemas-microsoft-com:vml" xmlns:wp14="http://schemas.microsoft.com/office/word/2010/wordprocessingDrawing" xmlns:wp="http://schemas.openxmlformats.org/drawingml/2006/wordprocessingDrawing" xmlns:w10="urn:schemas-microsoft-com:office:word" xmlns:w="http://schemas.openxmlformats.org/wordprocessingml/2006/main" xmlns:w14="http://schemas.microsoft.com/office/word/2010/wordml" xmlns:wpg="http://schemas.microsoft.com/office/word/2010/wordprocessingGroup" xmlns:wpi="http://schemas.microsoft.com/office/word/2010/wordprocessingInk" xmlns:wne="http://schemas.microsoft.com/office/word/2006/wordml" xmlns:wps="http://schemas.microsoft.com/office/word/2010/wordprocessingShape" mc:Ignorable="w14 wp14">
   <w:p>
     <w:pPr>
       <w:pStyle w:val="Cabealho"/>
@@ -1307,7 +1587,7 @@
 </file>
 
 <file path=word/numbering.xml><?xml version="1.0" encoding="utf-8"?>
-<w:numbering xmlns:wpc="http://schemas.microsoft.com/office/word/2010/wordprocessingCanvas" xmlns:mc="http://schemas.openxmlformats.org/markup-compatibility/2006" xmlns:o="urn:schemas-microsoft-com:office:office" xmlns:r="http://schemas.openxmlformats.org/officeDocument/2006/relationships" xmlns:m="http://schemas.openxmlformats.org/officeDocument/2006/math" xmlns:v="urn:schemas-microsoft-com:vml" xmlns:wp14="http://schemas.microsoft.com/office/word/2010/wordprocessingDrawing" xmlns:wp="http://schemas.openxmlformats.org/drawingml/2006/wordprocessingDrawing" xmlns:w10="urn:schemas-microsoft-com:office:word" xmlns:w="http://schemas.openxmlformats.org/wordprocessingml/2006/main" xmlns:w14="http://schemas.microsoft.com/office/word/2010/wordml" xmlns:w15="http://schemas.microsoft.com/office/word/2012/wordml" xmlns:wpg="http://schemas.microsoft.com/office/word/2010/wordprocessingGroup" xmlns:wpi="http://schemas.microsoft.com/office/word/2010/wordprocessingInk" xmlns:wne="http://schemas.microsoft.com/office/word/2006/wordml" xmlns:wps="http://schemas.microsoft.com/office/word/2010/wordprocessingShape" mc:Ignorable="w14 w15 wp14">
+<w:numbering xmlns:wpc="http://schemas.microsoft.com/office/word/2010/wordprocessingCanvas" xmlns:mc="http://schemas.openxmlformats.org/markup-compatibility/2006" xmlns:o="urn:schemas-microsoft-com:office:office" xmlns:r="http://schemas.openxmlformats.org/officeDocument/2006/relationships" xmlns:m="http://schemas.openxmlformats.org/officeDocument/2006/math" xmlns:v="urn:schemas-microsoft-com:vml" xmlns:wp14="http://schemas.microsoft.com/office/word/2010/wordprocessingDrawing" xmlns:wp="http://schemas.openxmlformats.org/drawingml/2006/wordprocessingDrawing" xmlns:w10="urn:schemas-microsoft-com:office:word" xmlns:w="http://schemas.openxmlformats.org/wordprocessingml/2006/main" xmlns:w14="http://schemas.microsoft.com/office/word/2010/wordml" xmlns:wpg="http://schemas.microsoft.com/office/word/2010/wordprocessingGroup" xmlns:wpi="http://schemas.microsoft.com/office/word/2010/wordprocessingInk" xmlns:wne="http://schemas.microsoft.com/office/word/2006/wordml" xmlns:wps="http://schemas.microsoft.com/office/word/2010/wordprocessingShape" mc:Ignorable="w14 wp14">
   <w:abstractNum w:abstractNumId="0">
     <w:nsid w:val="FFFFFF7C"/>
     <w:multiLevelType w:val="singleLevel"/>
@@ -1527,7 +1807,7 @@
 </file>
 
 <file path=word/styles.xml><?xml version="1.0" encoding="utf-8"?>
-<w:styles xmlns:mc="http://schemas.openxmlformats.org/markup-compatibility/2006" xmlns:r="http://schemas.openxmlformats.org/officeDocument/2006/relationships" xmlns:w="http://schemas.openxmlformats.org/wordprocessingml/2006/main" xmlns:w14="http://schemas.microsoft.com/office/word/2010/wordml" xmlns:w15="http://schemas.microsoft.com/office/word/2012/wordml" mc:Ignorable="w14 w15">
+<w:styles xmlns:mc="http://schemas.openxmlformats.org/markup-compatibility/2006" xmlns:r="http://schemas.openxmlformats.org/officeDocument/2006/relationships" xmlns:w="http://schemas.openxmlformats.org/wordprocessingml/2006/main" xmlns:w14="http://schemas.microsoft.com/office/word/2010/wordml" mc:Ignorable="w14">
   <w:docDefaults>
     <w:rPrDefault>
       <w:rPr>
@@ -1537,371 +1817,627 @@
     </w:rPrDefault>
     <w:pPrDefault/>
   </w:docDefaults>
-  <w:latentStyles w:defLockedState="0" w:defUIPriority="0" w:defSemiHidden="0" w:defUnhideWhenUsed="0" w:defQFormat="0" w:count="371">
-    <w:lsdException w:name="Normal" w:qFormat="1"/>
-    <w:lsdException w:name="heading 1" w:qFormat="1"/>
-    <w:lsdException w:name="heading 2" w:qFormat="1"/>
-    <w:lsdException w:name="heading 3" w:qFormat="1"/>
-    <w:lsdException w:name="heading 4" w:semiHidden="1" w:unhideWhenUsed="1" w:qFormat="1"/>
-    <w:lsdException w:name="heading 5" w:semiHidden="1" w:unhideWhenUsed="1" w:qFormat="1"/>
-    <w:lsdException w:name="heading 6" w:semiHidden="1" w:unhideWhenUsed="1" w:qFormat="1"/>
-    <w:lsdException w:name="heading 7" w:semiHidden="1" w:unhideWhenUsed="1" w:qFormat="1"/>
-    <w:lsdException w:name="heading 8" w:semiHidden="1" w:unhideWhenUsed="1" w:qFormat="1"/>
-    <w:lsdException w:name="heading 9" w:semiHidden="1" w:unhideWhenUsed="1" w:qFormat="1"/>
-    <w:lsdException w:name="index 1" w:semiHidden="1" w:unhideWhenUsed="1"/>
-    <w:lsdException w:name="index 2" w:semiHidden="1" w:unhideWhenUsed="1"/>
-    <w:lsdException w:name="index 3" w:semiHidden="1" w:unhideWhenUsed="1"/>
-    <w:lsdException w:name="index 4" w:semiHidden="1" w:unhideWhenUsed="1"/>
-    <w:lsdException w:name="index 5" w:semiHidden="1" w:unhideWhenUsed="1"/>
-    <w:lsdException w:name="index 6" w:semiHidden="1" w:unhideWhenUsed="1"/>
-    <w:lsdException w:name="index 7" w:semiHidden="1" w:unhideWhenUsed="1"/>
-    <w:lsdException w:name="index 8" w:semiHidden="1" w:unhideWhenUsed="1"/>
-    <w:lsdException w:name="index 9" w:semiHidden="1" w:unhideWhenUsed="1"/>
-    <w:lsdException w:name="toc 1" w:semiHidden="1" w:unhideWhenUsed="1"/>
-    <w:lsdException w:name="toc 2" w:semiHidden="1" w:unhideWhenUsed="1"/>
-    <w:lsdException w:name="toc 3" w:semiHidden="1" w:unhideWhenUsed="1"/>
-    <w:lsdException w:name="toc 4" w:semiHidden="1" w:unhideWhenUsed="1"/>
-    <w:lsdException w:name="toc 5" w:semiHidden="1" w:unhideWhenUsed="1"/>
-    <w:lsdException w:name="toc 6" w:semiHidden="1" w:unhideWhenUsed="1"/>
-    <w:lsdException w:name="toc 7" w:semiHidden="1" w:unhideWhenUsed="1"/>
-    <w:lsdException w:name="toc 8" w:semiHidden="1" w:unhideWhenUsed="1"/>
-    <w:lsdException w:name="toc 9" w:semiHidden="1" w:unhideWhenUsed="1"/>
-    <w:lsdException w:name="Normal Indent" w:semiHidden="1" w:unhideWhenUsed="1"/>
-    <w:lsdException w:name="footnote text" w:semiHidden="1" w:unhideWhenUsed="1"/>
-    <w:lsdException w:name="annotation text" w:semiHidden="1" w:unhideWhenUsed="1"/>
-    <w:lsdException w:name="header" w:semiHidden="1" w:unhideWhenUsed="1"/>
-    <w:lsdException w:name="footer" w:semiHidden="1" w:unhideWhenUsed="1"/>
-    <w:lsdException w:name="index heading" w:semiHidden="1" w:unhideWhenUsed="1"/>
-    <w:lsdException w:name="caption" w:semiHidden="1" w:unhideWhenUsed="1" w:qFormat="1"/>
-    <w:lsdException w:name="table of figures" w:semiHidden="1" w:unhideWhenUsed="1"/>
-    <w:lsdException w:name="envelope address" w:semiHidden="1" w:unhideWhenUsed="1"/>
-    <w:lsdException w:name="envelope return" w:semiHidden="1" w:unhideWhenUsed="1"/>
-    <w:lsdException w:name="footnote reference" w:semiHidden="1" w:unhideWhenUsed="1"/>
-    <w:lsdException w:name="annotation reference" w:semiHidden="1" w:unhideWhenUsed="1"/>
-    <w:lsdException w:name="line number" w:semiHidden="1" w:unhideWhenUsed="1"/>
-    <w:lsdException w:name="page number" w:semiHidden="1" w:unhideWhenUsed="1"/>
-    <w:lsdException w:name="endnote reference" w:semiHidden="1" w:unhideWhenUsed="1"/>
-    <w:lsdException w:name="endnote text" w:semiHidden="1" w:unhideWhenUsed="1"/>
-    <w:lsdException w:name="table of authorities" w:semiHidden="1" w:unhideWhenUsed="1"/>
-    <w:lsdException w:name="macro" w:semiHidden="1" w:unhideWhenUsed="1"/>
-    <w:lsdException w:name="toa heading" w:semiHidden="1" w:unhideWhenUsed="1"/>
-    <w:lsdException w:name="List" w:semiHidden="1" w:unhideWhenUsed="1"/>
-    <w:lsdException w:name="List Bullet" w:semiHidden="1" w:unhideWhenUsed="1"/>
-    <w:lsdException w:name="List 2" w:semiHidden="1" w:unhideWhenUsed="1"/>
-    <w:lsdException w:name="List 3" w:semiHidden="1" w:unhideWhenUsed="1"/>
-    <w:lsdException w:name="List Bullet 2" w:semiHidden="1" w:unhideWhenUsed="1"/>
-    <w:lsdException w:name="List Bullet 3" w:semiHidden="1" w:unhideWhenUsed="1"/>
-    <w:lsdException w:name="List Bullet 4" w:semiHidden="1" w:unhideWhenUsed="1"/>
-    <w:lsdException w:name="List Bullet 5" w:semiHidden="1" w:unhideWhenUsed="1"/>
-    <w:lsdException w:name="List Number 2" w:semiHidden="1" w:unhideWhenUsed="1"/>
-    <w:lsdException w:name="List Number 3" w:semiHidden="1" w:unhideWhenUsed="1"/>
-    <w:lsdException w:name="List Number 4" w:semiHidden="1" w:unhideWhenUsed="1"/>
-    <w:lsdException w:name="List Number 5" w:semiHidden="1" w:unhideWhenUsed="1"/>
-    <w:lsdException w:name="Title" w:qFormat="1"/>
-    <w:lsdException w:name="Closing" w:semiHidden="1" w:unhideWhenUsed="1"/>
-    <w:lsdException w:name="Signature" w:semiHidden="1" w:unhideWhenUsed="1"/>
-    <w:lsdException w:name="Default Paragraph Font" w:semiHidden="1" w:unhideWhenUsed="1"/>
-    <w:lsdException w:name="Body Text" w:semiHidden="1" w:unhideWhenUsed="1"/>
-    <w:lsdException w:name="Body Text Indent" w:semiHidden="1" w:unhideWhenUsed="1"/>
-    <w:lsdException w:name="List Continue" w:semiHidden="1" w:unhideWhenUsed="1"/>
-    <w:lsdException w:name="List Continue 2" w:semiHidden="1" w:unhideWhenUsed="1"/>
-    <w:lsdException w:name="List Continue 3" w:semiHidden="1" w:unhideWhenUsed="1"/>
-    <w:lsdException w:name="List Continue 4" w:semiHidden="1" w:unhideWhenUsed="1"/>
-    <w:lsdException w:name="List Continue 5" w:semiHidden="1" w:unhideWhenUsed="1"/>
-    <w:lsdException w:name="Message Header" w:semiHidden="1" w:unhideWhenUsed="1"/>
-    <w:lsdException w:name="Subtitle" w:qFormat="1"/>
-    <w:lsdException w:name="Body Text First Indent 2" w:semiHidden="1" w:unhideWhenUsed="1"/>
-    <w:lsdException w:name="Note Heading" w:semiHidden="1" w:unhideWhenUsed="1"/>
-    <w:lsdException w:name="Body Text 2" w:semiHidden="1" w:unhideWhenUsed="1"/>
-    <w:lsdException w:name="Body Text 3" w:semiHidden="1" w:unhideWhenUsed="1"/>
-    <w:lsdException w:name="Body Text Indent 2" w:semiHidden="1" w:unhideWhenUsed="1"/>
-    <w:lsdException w:name="Body Text Indent 3" w:semiHidden="1" w:unhideWhenUsed="1"/>
-    <w:lsdException w:name="Block Text" w:semiHidden="1" w:unhideWhenUsed="1"/>
-    <w:lsdException w:name="Hyperlink" w:semiHidden="1" w:unhideWhenUsed="1"/>
-    <w:lsdException w:name="FollowedHyperlink" w:semiHidden="1" w:unhideWhenUsed="1"/>
-    <w:lsdException w:name="Strong" w:qFormat="1"/>
-    <w:lsdException w:name="Emphasis" w:qFormat="1"/>
-    <w:lsdException w:name="Document Map" w:semiHidden="1" w:unhideWhenUsed="1"/>
-    <w:lsdException w:name="Plain Text" w:semiHidden="1" w:unhideWhenUsed="1"/>
-    <w:lsdException w:name="E-mail Signature" w:semiHidden="1" w:unhideWhenUsed="1"/>
-    <w:lsdException w:name="HTML Top of Form" w:semiHidden="1" w:unhideWhenUsed="1"/>
-    <w:lsdException w:name="HTML Bottom of Form" w:semiHidden="1" w:unhideWhenUsed="1"/>
-    <w:lsdException w:name="Normal (Web)" w:semiHidden="1" w:unhideWhenUsed="1"/>
-    <w:lsdException w:name="HTML Acronym" w:semiHidden="1" w:unhideWhenUsed="1"/>
-    <w:lsdException w:name="HTML Address" w:semiHidden="1" w:unhideWhenUsed="1"/>
-    <w:lsdException w:name="HTML Cite" w:semiHidden="1" w:unhideWhenUsed="1"/>
-    <w:lsdException w:name="HTML Code" w:semiHidden="1" w:unhideWhenUsed="1"/>
-    <w:lsdException w:name="HTML Definition" w:semiHidden="1" w:unhideWhenUsed="1"/>
-    <w:lsdException w:name="HTML Keyboard" w:semiHidden="1" w:unhideWhenUsed="1"/>
-    <w:lsdException w:name="HTML Preformatted" w:semiHidden="1" w:unhideWhenUsed="1"/>
-    <w:lsdException w:name="HTML Sample" w:semiHidden="1" w:unhideWhenUsed="1"/>
-    <w:lsdException w:name="HTML Typewriter" w:semiHidden="1" w:unhideWhenUsed="1"/>
-    <w:lsdException w:name="HTML Variable" w:semiHidden="1" w:unhideWhenUsed="1"/>
-    <w:lsdException w:name="Normal Table" w:semiHidden="1" w:unhideWhenUsed="1"/>
-    <w:lsdException w:name="annotation subject" w:semiHidden="1" w:unhideWhenUsed="1"/>
-    <w:lsdException w:name="No List" w:semiHidden="1" w:unhideWhenUsed="1"/>
-    <w:lsdException w:name="Outline List 1" w:semiHidden="1" w:unhideWhenUsed="1"/>
-    <w:lsdException w:name="Outline List 2" w:semiHidden="1" w:unhideWhenUsed="1"/>
-    <w:lsdException w:name="Outline List 3" w:semiHidden="1" w:unhideWhenUsed="1"/>
-    <w:lsdException w:name="Table Simple 1" w:semiHidden="1" w:unhideWhenUsed="1"/>
-    <w:lsdException w:name="Table Simple 2" w:semiHidden="1" w:unhideWhenUsed="1"/>
-    <w:lsdException w:name="Table Simple 3" w:semiHidden="1" w:unhideWhenUsed="1"/>
-    <w:lsdException w:name="Table Classic 1" w:semiHidden="1" w:unhideWhenUsed="1"/>
-    <w:lsdException w:name="Table Classic 2" w:semiHidden="1" w:unhideWhenUsed="1"/>
-    <w:lsdException w:name="Table Classic 3" w:semiHidden="1" w:unhideWhenUsed="1"/>
-    <w:lsdException w:name="Table Classic 4" w:semiHidden="1" w:unhideWhenUsed="1"/>
-    <w:lsdException w:name="Table Colorful 1" w:semiHidden="1" w:unhideWhenUsed="1"/>
-    <w:lsdException w:name="Table Colorful 2" w:semiHidden="1" w:unhideWhenUsed="1"/>
-    <w:lsdException w:name="Table Colorful 3" w:semiHidden="1" w:unhideWhenUsed="1"/>
-    <w:lsdException w:name="Table Columns 1" w:semiHidden="1" w:unhideWhenUsed="1"/>
-    <w:lsdException w:name="Table Columns 2" w:semiHidden="1" w:unhideWhenUsed="1"/>
-    <w:lsdException w:name="Table Columns 3" w:semiHidden="1" w:unhideWhenUsed="1"/>
-    <w:lsdException w:name="Table Columns 4" w:semiHidden="1" w:unhideWhenUsed="1"/>
-    <w:lsdException w:name="Table Columns 5" w:semiHidden="1" w:unhideWhenUsed="1"/>
-    <w:lsdException w:name="Table Grid 1" w:semiHidden="1" w:unhideWhenUsed="1"/>
-    <w:lsdException w:name="Table Grid 2" w:semiHidden="1" w:unhideWhenUsed="1"/>
-    <w:lsdException w:name="Table Grid 3" w:semiHidden="1" w:unhideWhenUsed="1"/>
-    <w:lsdException w:name="Table Grid 4" w:semiHidden="1" w:unhideWhenUsed="1"/>
-    <w:lsdException w:name="Table Grid 5" w:semiHidden="1" w:unhideWhenUsed="1"/>
-    <w:lsdException w:name="Table Grid 6" w:semiHidden="1" w:unhideWhenUsed="1"/>
-    <w:lsdException w:name="Table Grid 7" w:semiHidden="1" w:unhideWhenUsed="1"/>
-    <w:lsdException w:name="Table Grid 8" w:semiHidden="1" w:unhideWhenUsed="1"/>
-    <w:lsdException w:name="Table List 1" w:semiHidden="1" w:unhideWhenUsed="1"/>
-    <w:lsdException w:name="Table List 2" w:semiHidden="1" w:unhideWhenUsed="1"/>
-    <w:lsdException w:name="Table List 3" w:semiHidden="1" w:unhideWhenUsed="1"/>
-    <w:lsdException w:name="Table List 4" w:semiHidden="1" w:unhideWhenUsed="1"/>
-    <w:lsdException w:name="Table List 5" w:semiHidden="1" w:unhideWhenUsed="1"/>
-    <w:lsdException w:name="Table List 6" w:semiHidden="1" w:unhideWhenUsed="1"/>
-    <w:lsdException w:name="Table List 7" w:semiHidden="1" w:unhideWhenUsed="1"/>
-    <w:lsdException w:name="Table List 8" w:semiHidden="1" w:unhideWhenUsed="1"/>
-    <w:lsdException w:name="Table 3D effects 1" w:semiHidden="1" w:unhideWhenUsed="1"/>
-    <w:lsdException w:name="Table 3D effects 2" w:semiHidden="1" w:unhideWhenUsed="1"/>
-    <w:lsdException w:name="Table 3D effects 3" w:semiHidden="1" w:unhideWhenUsed="1"/>
-    <w:lsdException w:name="Table Contemporary" w:semiHidden="1" w:unhideWhenUsed="1"/>
-    <w:lsdException w:name="Table Elegant" w:semiHidden="1" w:unhideWhenUsed="1"/>
-    <w:lsdException w:name="Table Professional" w:semiHidden="1" w:unhideWhenUsed="1"/>
-    <w:lsdException w:name="Table Subtle 1" w:semiHidden="1" w:unhideWhenUsed="1"/>
-    <w:lsdException w:name="Table Subtle 2" w:semiHidden="1" w:unhideWhenUsed="1"/>
-    <w:lsdException w:name="Table Web 1" w:semiHidden="1" w:unhideWhenUsed="1"/>
-    <w:lsdException w:name="Table Web 2" w:semiHidden="1" w:unhideWhenUsed="1"/>
-    <w:lsdException w:name="Table Web 3" w:semiHidden="1" w:unhideWhenUsed="1"/>
-    <w:lsdException w:name="Balloon Text" w:semiHidden="1" w:unhideWhenUsed="1"/>
-    <w:lsdException w:name="Table Theme" w:semiHidden="1" w:unhideWhenUsed="1"/>
-    <w:lsdException w:name="Placeholder Text" w:semiHidden="1" w:uiPriority="99"/>
-    <w:lsdException w:name="No Spacing" w:uiPriority="1" w:qFormat="1"/>
-    <w:lsdException w:name="Light Shading" w:uiPriority="60"/>
-    <w:lsdException w:name="Light List" w:uiPriority="61"/>
-    <w:lsdException w:name="Light Grid" w:uiPriority="62"/>
-    <w:lsdException w:name="Medium Shading 1" w:uiPriority="63"/>
-    <w:lsdException w:name="Medium Shading 2" w:uiPriority="64"/>
-    <w:lsdException w:name="Medium List 1" w:uiPriority="65"/>
-    <w:lsdException w:name="Medium List 2" w:uiPriority="66"/>
-    <w:lsdException w:name="Medium Grid 1" w:uiPriority="67"/>
-    <w:lsdException w:name="Medium Grid 2" w:uiPriority="68"/>
-    <w:lsdException w:name="Medium Grid 3" w:uiPriority="69"/>
-    <w:lsdException w:name="Dark List" w:uiPriority="70"/>
-    <w:lsdException w:name="Colorful Shading" w:uiPriority="71"/>
-    <w:lsdException w:name="Colorful List" w:uiPriority="72"/>
-    <w:lsdException w:name="Colorful Grid" w:uiPriority="73"/>
-    <w:lsdException w:name="Light Shading Accent 1" w:uiPriority="60"/>
-    <w:lsdException w:name="Light List Accent 1" w:uiPriority="61"/>
-    <w:lsdException w:name="Light Grid Accent 1" w:uiPriority="62"/>
-    <w:lsdException w:name="Medium Shading 1 Accent 1" w:uiPriority="63"/>
-    <w:lsdException w:name="Medium Shading 2 Accent 1" w:uiPriority="64"/>
-    <w:lsdException w:name="Medium List 1 Accent 1" w:uiPriority="65"/>
-    <w:lsdException w:name="Revision" w:semiHidden="1" w:uiPriority="99"/>
-    <w:lsdException w:name="List Paragraph" w:uiPriority="34" w:qFormat="1"/>
-    <w:lsdException w:name="Quote" w:uiPriority="29" w:qFormat="1"/>
-    <w:lsdException w:name="Intense Quote" w:uiPriority="30" w:qFormat="1"/>
-    <w:lsdException w:name="Medium List 2 Accent 1" w:uiPriority="66"/>
-    <w:lsdException w:name="Medium Grid 1 Accent 1" w:uiPriority="67"/>
-    <w:lsdException w:name="Medium Grid 2 Accent 1" w:uiPriority="68"/>
-    <w:lsdException w:name="Medium Grid 3 Accent 1" w:uiPriority="69"/>
-    <w:lsdException w:name="Dark List Accent 1" w:uiPriority="70"/>
-    <w:lsdException w:name="Colorful Shading Accent 1" w:uiPriority="71"/>
-    <w:lsdException w:name="Colorful List Accent 1" w:uiPriority="72"/>
-    <w:lsdException w:name="Colorful Grid Accent 1" w:uiPriority="73"/>
-    <w:lsdException w:name="Light Shading Accent 2" w:uiPriority="60"/>
-    <w:lsdException w:name="Light List Accent 2" w:uiPriority="61"/>
-    <w:lsdException w:name="Light Grid Accent 2" w:uiPriority="62"/>
-    <w:lsdException w:name="Medium Shading 1 Accent 2" w:uiPriority="63"/>
-    <w:lsdException w:name="Medium Shading 2 Accent 2" w:uiPriority="64"/>
-    <w:lsdException w:name="Medium List 1 Accent 2" w:uiPriority="65"/>
-    <w:lsdException w:name="Medium List 2 Accent 2" w:uiPriority="66"/>
-    <w:lsdException w:name="Medium Grid 1 Accent 2" w:uiPriority="67"/>
-    <w:lsdException w:name="Medium Grid 2 Accent 2" w:uiPriority="68"/>
-    <w:lsdException w:name="Medium Grid 3 Accent 2" w:uiPriority="69"/>
-    <w:lsdException w:name="Dark List Accent 2" w:uiPriority="70"/>
-    <w:lsdException w:name="Colorful Shading Accent 2" w:uiPriority="71"/>
-    <w:lsdException w:name="Colorful List Accent 2" w:uiPriority="72"/>
-    <w:lsdException w:name="Colorful Grid Accent 2" w:uiPriority="73"/>
-    <w:lsdException w:name="Light Shading Accent 3" w:uiPriority="60"/>
-    <w:lsdException w:name="Light List Accent 3" w:uiPriority="61"/>
-    <w:lsdException w:name="Light Grid Accent 3" w:uiPriority="62"/>
-    <w:lsdException w:name="Medium Shading 1 Accent 3" w:uiPriority="63"/>
-    <w:lsdException w:name="Medium Shading 2 Accent 3" w:uiPriority="64"/>
-    <w:lsdException w:name="Medium List 1 Accent 3" w:uiPriority="65"/>
-    <w:lsdException w:name="Medium List 2 Accent 3" w:uiPriority="66"/>
-    <w:lsdException w:name="Medium Grid 1 Accent 3" w:uiPriority="67"/>
-    <w:lsdException w:name="Medium Grid 2 Accent 3" w:uiPriority="68"/>
-    <w:lsdException w:name="Medium Grid 3 Accent 3" w:uiPriority="69"/>
-    <w:lsdException w:name="Dark List Accent 3" w:uiPriority="70"/>
-    <w:lsdException w:name="Colorful Shading Accent 3" w:uiPriority="71"/>
-    <w:lsdException w:name="Colorful List Accent 3" w:uiPriority="72"/>
-    <w:lsdException w:name="Colorful Grid Accent 3" w:uiPriority="73"/>
-    <w:lsdException w:name="Light Shading Accent 4" w:uiPriority="60"/>
-    <w:lsdException w:name="Light List Accent 4" w:uiPriority="61"/>
-    <w:lsdException w:name="Light Grid Accent 4" w:uiPriority="62"/>
-    <w:lsdException w:name="Medium Shading 1 Accent 4" w:uiPriority="63"/>
-    <w:lsdException w:name="Medium Shading 2 Accent 4" w:uiPriority="64"/>
-    <w:lsdException w:name="Medium List 1 Accent 4" w:uiPriority="65"/>
-    <w:lsdException w:name="Medium List 2 Accent 4" w:uiPriority="66"/>
-    <w:lsdException w:name="Medium Grid 1 Accent 4" w:uiPriority="67"/>
-    <w:lsdException w:name="Medium Grid 2 Accent 4" w:uiPriority="68"/>
-    <w:lsdException w:name="Medium Grid 3 Accent 4" w:uiPriority="69"/>
-    <w:lsdException w:name="Dark List Accent 4" w:uiPriority="70"/>
-    <w:lsdException w:name="Colorful Shading Accent 4" w:uiPriority="71"/>
-    <w:lsdException w:name="Colorful List Accent 4" w:uiPriority="72"/>
-    <w:lsdException w:name="Colorful Grid Accent 4" w:uiPriority="73"/>
-    <w:lsdException w:name="Light Shading Accent 5" w:uiPriority="60"/>
-    <w:lsdException w:name="Light List Accent 5" w:uiPriority="61"/>
-    <w:lsdException w:name="Light Grid Accent 5" w:uiPriority="62"/>
-    <w:lsdException w:name="Medium Shading 1 Accent 5" w:uiPriority="63"/>
-    <w:lsdException w:name="Medium Shading 2 Accent 5" w:uiPriority="64"/>
-    <w:lsdException w:name="Medium List 1 Accent 5" w:uiPriority="65"/>
-    <w:lsdException w:name="Medium List 2 Accent 5" w:uiPriority="66"/>
-    <w:lsdException w:name="Medium Grid 1 Accent 5" w:uiPriority="67"/>
-    <w:lsdException w:name="Medium Grid 2 Accent 5" w:uiPriority="68"/>
-    <w:lsdException w:name="Medium Grid 3 Accent 5" w:uiPriority="69"/>
-    <w:lsdException w:name="Dark List Accent 5" w:uiPriority="70"/>
-    <w:lsdException w:name="Colorful Shading Accent 5" w:uiPriority="71"/>
-    <w:lsdException w:name="Colorful List Accent 5" w:uiPriority="72"/>
-    <w:lsdException w:name="Colorful Grid Accent 5" w:uiPriority="73"/>
-    <w:lsdException w:name="Light Shading Accent 6" w:uiPriority="60"/>
-    <w:lsdException w:name="Light List Accent 6" w:uiPriority="61"/>
-    <w:lsdException w:name="Light Grid Accent 6" w:uiPriority="62"/>
-    <w:lsdException w:name="Medium Shading 1 Accent 6" w:uiPriority="63"/>
-    <w:lsdException w:name="Medium Shading 2 Accent 6" w:uiPriority="64"/>
-    <w:lsdException w:name="Medium List 1 Accent 6" w:uiPriority="65"/>
-    <w:lsdException w:name="Medium List 2 Accent 6" w:uiPriority="66"/>
-    <w:lsdException w:name="Medium Grid 1 Accent 6" w:uiPriority="67"/>
-    <w:lsdException w:name="Medium Grid 2 Accent 6" w:uiPriority="68"/>
-    <w:lsdException w:name="Medium Grid 3 Accent 6" w:uiPriority="69"/>
-    <w:lsdException w:name="Dark List Accent 6" w:uiPriority="70"/>
-    <w:lsdException w:name="Colorful Shading Accent 6" w:uiPriority="71"/>
-    <w:lsdException w:name="Colorful List Accent 6" w:uiPriority="72"/>
-    <w:lsdException w:name="Colorful Grid Accent 6" w:uiPriority="73"/>
-    <w:lsdException w:name="Subtle Emphasis" w:uiPriority="19" w:qFormat="1"/>
-    <w:lsdException w:name="Intense Emphasis" w:uiPriority="21" w:qFormat="1"/>
-    <w:lsdException w:name="Subtle Reference" w:uiPriority="31" w:qFormat="1"/>
-    <w:lsdException w:name="Intense Reference" w:uiPriority="32" w:qFormat="1"/>
-    <w:lsdException w:name="Book Title" w:uiPriority="33" w:qFormat="1"/>
-    <w:lsdException w:name="Bibliography" w:semiHidden="1" w:uiPriority="37" w:unhideWhenUsed="1"/>
-    <w:lsdException w:name="TOC Heading" w:semiHidden="1" w:uiPriority="39" w:unhideWhenUsed="1" w:qFormat="1"/>
-    <w:lsdException w:name="Plain Table 1" w:uiPriority="41"/>
-    <w:lsdException w:name="Plain Table 2" w:uiPriority="42"/>
-    <w:lsdException w:name="Plain Table 3" w:uiPriority="43"/>
-    <w:lsdException w:name="Plain Table 4" w:uiPriority="44"/>
-    <w:lsdException w:name="Plain Table 5" w:uiPriority="45"/>
-    <w:lsdException w:name="Grid Table Light" w:uiPriority="40"/>
-    <w:lsdException w:name="Grid Table 1 Light" w:uiPriority="46"/>
-    <w:lsdException w:name="Grid Table 2" w:uiPriority="47"/>
-    <w:lsdException w:name="Grid Table 3" w:uiPriority="48"/>
-    <w:lsdException w:name="Grid Table 4" w:uiPriority="49"/>
-    <w:lsdException w:name="Grid Table 5 Dark" w:uiPriority="50"/>
-    <w:lsdException w:name="Grid Table 6 Colorful" w:uiPriority="51"/>
-    <w:lsdException w:name="Grid Table 7 Colorful" w:uiPriority="52"/>
-    <w:lsdException w:name="Grid Table 1 Light Accent 1" w:uiPriority="46"/>
-    <w:lsdException w:name="Grid Table 2 Accent 1" w:uiPriority="47"/>
-    <w:lsdException w:name="Grid Table 3 Accent 1" w:uiPriority="48"/>
-    <w:lsdException w:name="Grid Table 4 Accent 1" w:uiPriority="49"/>
-    <w:lsdException w:name="Grid Table 5 Dark Accent 1" w:uiPriority="50"/>
-    <w:lsdException w:name="Grid Table 6 Colorful Accent 1" w:uiPriority="51"/>
-    <w:lsdException w:name="Grid Table 7 Colorful Accent 1" w:uiPriority="52"/>
-    <w:lsdException w:name="Grid Table 1 Light Accent 2" w:uiPriority="46"/>
-    <w:lsdException w:name="Grid Table 2 Accent 2" w:uiPriority="47"/>
-    <w:lsdException w:name="Grid Table 3 Accent 2" w:uiPriority="48"/>
-    <w:lsdException w:name="Grid Table 4 Accent 2" w:uiPriority="49"/>
-    <w:lsdException w:name="Grid Table 5 Dark Accent 2" w:uiPriority="50"/>
-    <w:lsdException w:name="Grid Table 6 Colorful Accent 2" w:uiPriority="51"/>
-    <w:lsdException w:name="Grid Table 7 Colorful Accent 2" w:uiPriority="52"/>
-    <w:lsdException w:name="Grid Table 1 Light Accent 3" w:uiPriority="46"/>
-    <w:lsdException w:name="Grid Table 2 Accent 3" w:uiPriority="47"/>
-    <w:lsdException w:name="Grid Table 3 Accent 3" w:uiPriority="48"/>
-    <w:lsdException w:name="Grid Table 4 Accent 3" w:uiPriority="49"/>
-    <w:lsdException w:name="Grid Table 5 Dark Accent 3" w:uiPriority="50"/>
-    <w:lsdException w:name="Grid Table 6 Colorful Accent 3" w:uiPriority="51"/>
-    <w:lsdException w:name="Grid Table 7 Colorful Accent 3" w:uiPriority="52"/>
-    <w:lsdException w:name="Grid Table 1 Light Accent 4" w:uiPriority="46"/>
-    <w:lsdException w:name="Grid Table 2 Accent 4" w:uiPriority="47"/>
-    <w:lsdException w:name="Grid Table 3 Accent 4" w:uiPriority="48"/>
-    <w:lsdException w:name="Grid Table 4 Accent 4" w:uiPriority="49"/>
-    <w:lsdException w:name="Grid Table 5 Dark Accent 4" w:uiPriority="50"/>
-    <w:lsdException w:name="Grid Table 6 Colorful Accent 4" w:uiPriority="51"/>
-    <w:lsdException w:name="Grid Table 7 Colorful Accent 4" w:uiPriority="52"/>
-    <w:lsdException w:name="Grid Table 1 Light Accent 5" w:uiPriority="46"/>
-    <w:lsdException w:name="Grid Table 2 Accent 5" w:uiPriority="47"/>
-    <w:lsdException w:name="Grid Table 3 Accent 5" w:uiPriority="48"/>
-    <w:lsdException w:name="Grid Table 4 Accent 5" w:uiPriority="49"/>
-    <w:lsdException w:name="Grid Table 5 Dark Accent 5" w:uiPriority="50"/>
-    <w:lsdException w:name="Grid Table 6 Colorful Accent 5" w:uiPriority="51"/>
-    <w:lsdException w:name="Grid Table 7 Colorful Accent 5" w:uiPriority="52"/>
-    <w:lsdException w:name="Grid Table 1 Light Accent 6" w:uiPriority="46"/>
-    <w:lsdException w:name="Grid Table 2 Accent 6" w:uiPriority="47"/>
-    <w:lsdException w:name="Grid Table 3 Accent 6" w:uiPriority="48"/>
-    <w:lsdException w:name="Grid Table 4 Accent 6" w:uiPriority="49"/>
-    <w:lsdException w:name="Grid Table 5 Dark Accent 6" w:uiPriority="50"/>
-    <w:lsdException w:name="Grid Table 6 Colorful Accent 6" w:uiPriority="51"/>
-    <w:lsdException w:name="Grid Table 7 Colorful Accent 6" w:uiPriority="52"/>
-    <w:lsdException w:name="List Table 1 Light" w:uiPriority="46"/>
-    <w:lsdException w:name="List Table 2" w:uiPriority="47"/>
-    <w:lsdException w:name="List Table 3" w:uiPriority="48"/>
-    <w:lsdException w:name="List Table 4" w:uiPriority="49"/>
-    <w:lsdException w:name="List Table 5 Dark" w:uiPriority="50"/>
-    <w:lsdException w:name="List Table 6 Colorful" w:uiPriority="51"/>
-    <w:lsdException w:name="List Table 7 Colorful" w:uiPriority="52"/>
-    <w:lsdException w:name="List Table 1 Light Accent 1" w:uiPriority="46"/>
-    <w:lsdException w:name="List Table 2 Accent 1" w:uiPriority="47"/>
-    <w:lsdException w:name="List Table 3 Accent 1" w:uiPriority="48"/>
-    <w:lsdException w:name="List Table 4 Accent 1" w:uiPriority="49"/>
-    <w:lsdException w:name="List Table 5 Dark Accent 1" w:uiPriority="50"/>
-    <w:lsdException w:name="List Table 6 Colorful Accent 1" w:uiPriority="51"/>
-    <w:lsdException w:name="List Table 7 Colorful Accent 1" w:uiPriority="52"/>
-    <w:lsdException w:name="List Table 1 Light Accent 2" w:uiPriority="46"/>
-    <w:lsdException w:name="List Table 2 Accent 2" w:uiPriority="47"/>
-    <w:lsdException w:name="List Table 3 Accent 2" w:uiPriority="48"/>
-    <w:lsdException w:name="List Table 4 Accent 2" w:uiPriority="49"/>
-    <w:lsdException w:name="List Table 5 Dark Accent 2" w:uiPriority="50"/>
-    <w:lsdException w:name="List Table 6 Colorful Accent 2" w:uiPriority="51"/>
-    <w:lsdException w:name="List Table 7 Colorful Accent 2" w:uiPriority="52"/>
-    <w:lsdException w:name="List Table 1 Light Accent 3" w:uiPriority="46"/>
-    <w:lsdException w:name="List Table 2 Accent 3" w:uiPriority="47"/>
-    <w:lsdException w:name="List Table 3 Accent 3" w:uiPriority="48"/>
-    <w:lsdException w:name="List Table 4 Accent 3" w:uiPriority="49"/>
-    <w:lsdException w:name="List Table 5 Dark Accent 3" w:uiPriority="50"/>
-    <w:lsdException w:name="List Table 6 Colorful Accent 3" w:uiPriority="51"/>
-    <w:lsdException w:name="List Table 7 Colorful Accent 3" w:uiPriority="52"/>
-    <w:lsdException w:name="List Table 1 Light Accent 4" w:uiPriority="46"/>
-    <w:lsdException w:name="List Table 2 Accent 4" w:uiPriority="47"/>
-    <w:lsdException w:name="List Table 3 Accent 4" w:uiPriority="48"/>
-    <w:lsdException w:name="List Table 4 Accent 4" w:uiPriority="49"/>
-    <w:lsdException w:name="List Table 5 Dark Accent 4" w:uiPriority="50"/>
-    <w:lsdException w:name="List Table 6 Colorful Accent 4" w:uiPriority="51"/>
-    <w:lsdException w:name="List Table 7 Colorful Accent 4" w:uiPriority="52"/>
-    <w:lsdException w:name="List Table 1 Light Accent 5" w:uiPriority="46"/>
-    <w:lsdException w:name="List Table 2 Accent 5" w:uiPriority="47"/>
-    <w:lsdException w:name="List Table 3 Accent 5" w:uiPriority="48"/>
-    <w:lsdException w:name="List Table 4 Accent 5" w:uiPriority="49"/>
-    <w:lsdException w:name="List Table 5 Dark Accent 5" w:uiPriority="50"/>
-    <w:lsdException w:name="List Table 6 Colorful Accent 5" w:uiPriority="51"/>
-    <w:lsdException w:name="List Table 7 Colorful Accent 5" w:uiPriority="52"/>
-    <w:lsdException w:name="List Table 1 Light Accent 6" w:uiPriority="46"/>
-    <w:lsdException w:name="List Table 2 Accent 6" w:uiPriority="47"/>
-    <w:lsdException w:name="List Table 3 Accent 6" w:uiPriority="48"/>
-    <w:lsdException w:name="List Table 4 Accent 6" w:uiPriority="49"/>
-    <w:lsdException w:name="List Table 5 Dark Accent 6" w:uiPriority="50"/>
-    <w:lsdException w:name="List Table 6 Colorful Accent 6" w:uiPriority="51"/>
-    <w:lsdException w:name="List Table 7 Colorful Accent 6" w:uiPriority="52"/>
+  <w:latentStyles w:defLockedState="0" w:defUIPriority="0" w:defSemiHidden="1" w:defUnhideWhenUsed="1" w:defQFormat="0" w:count="267">
+    <w:lsdException w:name="Normal" w:semiHidden="0" w:unhideWhenUsed="0" w:qFormat="1"/>
+    <w:lsdException w:name="heading 1" w:semiHidden="0" w:unhideWhenUsed="0" w:qFormat="1"/>
+    <w:lsdException w:name="heading 2" w:semiHidden="0" w:unhideWhenUsed="0" w:qFormat="1"/>
+    <w:lsdException w:name="heading 3" w:semiHidden="0" w:unhideWhenUsed="0" w:qFormat="1"/>
+    <w:lsdException w:name="heading 4" w:qFormat="1"/>
+    <w:lsdException w:name="heading 5" w:qFormat="1"/>
+    <w:lsdException w:name="heading 6" w:qFormat="1"/>
+    <w:lsdException w:name="heading 7" w:qFormat="1"/>
+    <w:lsdException w:name="heading 8" w:qFormat="1"/>
+    <w:lsdException w:name="heading 9" w:qFormat="1"/>
+    <w:lsdException w:name="caption" w:qFormat="1"/>
+    <w:lsdException w:name="List Number" w:semiHidden="0" w:unhideWhenUsed="0"/>
+    <w:lsdException w:name="List 4" w:semiHidden="0" w:unhideWhenUsed="0"/>
+    <w:lsdException w:name="List 5" w:semiHidden="0" w:unhideWhenUsed="0"/>
+    <w:lsdException w:name="Title" w:semiHidden="0" w:unhideWhenUsed="0" w:qFormat="1"/>
+    <w:lsdException w:name="Subtitle" w:semiHidden="0" w:unhideWhenUsed="0" w:qFormat="1"/>
+    <w:lsdException w:name="Salutation" w:semiHidden="0" w:unhideWhenUsed="0"/>
+    <w:lsdException w:name="Date" w:semiHidden="0" w:unhideWhenUsed="0"/>
+    <w:lsdException w:name="Body Text First Indent" w:semiHidden="0" w:unhideWhenUsed="0"/>
+    <w:lsdException w:name="Strong" w:semiHidden="0" w:unhideWhenUsed="0" w:qFormat="1"/>
+    <w:lsdException w:name="Emphasis" w:semiHidden="0" w:unhideWhenUsed="0" w:qFormat="1"/>
+    <w:lsdException w:name="Table Grid" w:semiHidden="0" w:unhideWhenUsed="0"/>
+    <w:lsdException w:name="Placeholder Text" w:uiPriority="99" w:unhideWhenUsed="0"/>
+    <w:lsdException w:name="No Spacing" w:semiHidden="0" w:uiPriority="1" w:unhideWhenUsed="0" w:qFormat="1"/>
+    <w:lsdException w:name="Light Shading" w:semiHidden="0" w:uiPriority="60" w:unhideWhenUsed="0"/>
+    <w:lsdException w:name="Light List" w:semiHidden="0" w:uiPriority="61" w:unhideWhenUsed="0"/>
+    <w:lsdException w:name="Light Grid" w:semiHidden="0" w:uiPriority="62" w:unhideWhenUsed="0"/>
+    <w:lsdException w:name="Medium Shading 1" w:semiHidden="0" w:uiPriority="63" w:unhideWhenUsed="0"/>
+    <w:lsdException w:name="Medium Shading 2" w:semiHidden="0" w:uiPriority="64" w:unhideWhenUsed="0"/>
+    <w:lsdException w:name="Medium List 1" w:semiHidden="0" w:uiPriority="65" w:unhideWhenUsed="0"/>
+    <w:lsdException w:name="Medium List 2" w:semiHidden="0" w:uiPriority="66" w:unhideWhenUsed="0"/>
+    <w:lsdException w:name="Medium Grid 1" w:semiHidden="0" w:uiPriority="67" w:unhideWhenUsed="0"/>
+    <w:lsdException w:name="Medium Grid 2" w:semiHidden="0" w:uiPriority="68" w:unhideWhenUsed="0"/>
+    <w:lsdException w:name="Medium Grid 3" w:semiHidden="0" w:uiPriority="69" w:unhideWhenUsed="0"/>
+    <w:lsdException w:name="Dark List" w:semiHidden="0" w:uiPriority="70" w:unhideWhenUsed="0"/>
+    <w:lsdException w:name="Colorful Shading" w:semiHidden="0" w:uiPriority="71" w:unhideWhenUsed="0"/>
+    <w:lsdException w:name="Colorful List" w:semiHidden="0" w:uiPriority="72" w:unhideWhenUsed="0"/>
+    <w:lsdException w:name="Colorful Grid" w:semiHidden="0" w:uiPriority="73" w:unhideWhenUsed="0"/>
+    <w:lsdException w:name="Light Shading Accent 1" w:semiHidden="0" w:uiPriority="60" w:unhideWhenUsed="0"/>
+    <w:lsdException w:name="Light List Accent 1" w:semiHidden="0" w:uiPriority="61" w:unhideWhenUsed="0"/>
+    <w:lsdException w:name="Light Grid Accent 1" w:semiHidden="0" w:uiPriority="62" w:unhideWhenUsed="0"/>
+    <w:lsdException w:name="Medium Shading 1 Accent 1" w:semiHidden="0" w:uiPriority="63" w:unhideWhenUsed="0"/>
+    <w:lsdException w:name="Medium Shading 2 Accent 1" w:semiHidden="0" w:uiPriority="64" w:unhideWhenUsed="0"/>
+    <w:lsdException w:name="Medium List 1 Accent 1" w:semiHidden="0" w:uiPriority="65" w:unhideWhenUsed="0"/>
+    <w:lsdException w:name="Revision" w:uiPriority="99" w:unhideWhenUsed="0"/>
+    <w:lsdException w:name="List Paragraph" w:semiHidden="0" w:uiPriority="34" w:unhideWhenUsed="0" w:qFormat="1"/>
+    <w:lsdException w:name="Quote" w:semiHidden="0" w:uiPriority="29" w:unhideWhenUsed="0" w:qFormat="1"/>
+    <w:lsdException w:name="Intense Quote" w:semiHidden="0" w:uiPriority="30" w:unhideWhenUsed="0" w:qFormat="1"/>
+    <w:lsdException w:name="Medium List 2 Accent 1" w:semiHidden="0" w:uiPriority="66" w:unhideWhenUsed="0"/>
+    <w:lsdException w:name="Medium Grid 1 Accent 1" w:semiHidden="0" w:uiPriority="67" w:unhideWhenUsed="0"/>
+    <w:lsdException w:name="Medium Grid 2 Accent 1" w:semiHidden="0" w:uiPriority="68" w:unhideWhenUsed="0"/>
+    <w:lsdException w:name="Medium Grid 3 Accent 1" w:semiHidden="0" w:uiPriority="69" w:unhideWhenUsed="0"/>
+    <w:lsdException w:name="Dark List Accent 1" w:semiHidden="0" w:uiPriority="70" w:unhideWhenUsed="0"/>
+    <w:lsdException w:name="Colorful Shading Accent 1" w:semiHidden="0" w:uiPriority="71" w:unhideWhenUsed="0"/>
+    <w:lsdException w:name="Colorful List Accent 1" w:semiHidden="0" w:uiPriority="72" w:unhideWhenUsed="0"/>
+    <w:lsdException w:name="Colorful Grid Accent 1" w:semiHidden="0" w:uiPriority="73" w:unhideWhenUsed="0"/>
+    <w:lsdException w:name="Light Shading Accent 2" w:semiHidden="0" w:uiPriority="60" w:unhideWhenUsed="0"/>
+    <w:lsdException w:name="Light List Accent 2" w:semiHidden="0" w:uiPriority="61" w:unhideWhenUsed="0"/>
+    <w:lsdException w:name="Light Grid Accent 2" w:semiHidden="0" w:uiPriority="62" w:unhideWhenUsed="0"/>
+    <w:lsdException w:name="Medium Shading 1 Accent 2" w:semiHidden="0" w:uiPriority="63" w:unhideWhenUsed="0"/>
+    <w:lsdException w:name="Medium Shading 2 Accent 2" w:semiHidden="0" w:uiPriority="64" w:unhideWhenUsed="0"/>
+    <w:lsdException w:name="Medium List 1 Accent 2" w:semiHidden="0" w:uiPriority="65" w:unhideWhenUsed="0"/>
+    <w:lsdException w:name="Medium List 2 Accent 2" w:semiHidden="0" w:uiPriority="66" w:unhideWhenUsed="0"/>
+    <w:lsdException w:name="Medium Grid 1 Accent 2" w:semiHidden="0" w:uiPriority="67" w:unhideWhenUsed="0"/>
+    <w:lsdException w:name="Medium Grid 2 Accent 2" w:semiHidden="0" w:uiPriority="68" w:unhideWhenUsed="0"/>
+    <w:lsdException w:name="Medium Grid 3 Accent 2" w:semiHidden="0" w:uiPriority="69" w:unhideWhenUsed="0"/>
+    <w:lsdException w:name="Dark List Accent 2" w:semiHidden="0" w:uiPriority="70" w:unhideWhenUsed="0"/>
+    <w:lsdException w:name="Colorful Shading Accent 2" w:semiHidden="0" w:uiPriority="71" w:unhideWhenUsed="0"/>
+    <w:lsdException w:name="Colorful List Accent 2" w:semiHidden="0" w:uiPriority="72" w:unhideWhenUsed="0"/>
+    <w:lsdException w:name="Colorful Grid Accent 2" w:semiHidden="0" w:uiPriority="73" w:unhideWhenUsed="0"/>
+    <w:lsdException w:name="Light Shading Accent 3" w:semiHidden="0" w:uiPriority="60" w:unhideWhenUsed="0"/>
+    <w:lsdException w:name="Light List Accent 3" w:semiHidden="0" w:uiPriority="61" w:unhideWhenUsed="0"/>
+    <w:lsdException w:name="Light Grid Accent 3" w:semiHidden="0" w:uiPriority="62" w:unhideWhenUsed="0"/>
+    <w:lsdException w:name="Medium Shading 1 Accent 3" w:semiHidden="0" w:uiPriority="63" w:unhideWhenUsed="0"/>
+    <w:lsdException w:name="Medium Shading 2 Accent 3" w:semiHidden="0" w:uiPriority="64" w:unhideWhenUsed="0"/>
+    <w:lsdException w:name="Medium List 1 Accent 3" w:semiHidden="0" w:uiPriority="65" w:unhideWhenUsed="0"/>
+    <w:lsdException w:name="Medium List 2 Accent 3" w:semiHidden="0" w:uiPriority="66" w:unhideWhenUsed="0"/>
+    <w:lsdException w:name="Medium Grid 1 Accent 3" w:semiHidden="0" w:uiPriority="67" w:unhideWhenUsed="0"/>
+    <w:lsdException w:name="Medium Grid 2 Accent 3" w:semiHidden="0" w:uiPriority="68" w:unhideWhenUsed="0"/>
+    <w:lsdException w:name="Medium Grid 3 Accent 3" w:semiHidden="0" w:uiPriority="69" w:unhideWhenUsed="0"/>
+    <w:lsdException w:name="Dark List Accent 3" w:semiHidden="0" w:uiPriority="70" w:unhideWhenUsed="0"/>
+    <w:lsdException w:name="Colorful Shading Accent 3" w:semiHidden="0" w:uiPriority="71" w:unhideWhenUsed="0"/>
+    <w:lsdException w:name="Colorful List Accent 3" w:semiHidden="0" w:uiPriority="72" w:unhideWhenUsed="0"/>
+    <w:lsdException w:name="Colorful Grid Accent 3" w:semiHidden="0" w:uiPriority="73" w:unhideWhenUsed="0"/>
+    <w:lsdException w:name="Light Shading Accent 4" w:semiHidden="0" w:uiPriority="60" w:unhideWhenUsed="0"/>
+    <w:lsdException w:name="Light List Accent 4" w:semiHidden="0" w:uiPriority="61" w:unhideWhenUsed="0"/>
+    <w:lsdException w:name="Light Grid Accent 4" w:semiHidden="0" w:uiPriority="62" w:unhideWhenUsed="0"/>
+    <w:lsdException w:name="Medium Shading 1 Accent 4" w:semiHidden="0" w:uiPriority="63" w:unhideWhenUsed="0"/>
+    <w:lsdException w:name="Medium Shading 2 Accent 4" w:semiHidden="0" w:uiPriority="64" w:unhideWhenUsed="0"/>
+    <w:lsdException w:name="Medium List 1 Accent 4" w:semiHidden="0" w:uiPriority="65" w:unhideWhenUsed="0"/>
+    <w:lsdException w:name="Medium List 2 Accent 4" w:semiHidden="0" w:uiPriority="66" w:unhideWhenUsed="0"/>
+    <w:lsdException w:name="Medium Grid 1 Accent 4" w:semiHidden="0" w:uiPriority="67" w:unhideWhenUsed="0"/>
+    <w:lsdException w:name="Medium Grid 2 Accent 4" w:semiHidden="0" w:uiPriority="68" w:unhideWhenUsed="0"/>
+    <w:lsdException w:name="Medium Grid 3 Accent 4" w:semiHidden="0" w:uiPriority="69" w:unhideWhenUsed="0"/>
+    <w:lsdException w:name="Dark List Accent 4" w:semiHidden="0" w:uiPriority="70" w:unhideWhenUsed="0"/>
+    <w:lsdException w:name="Colorful Shading Accent 4" w:semiHidden="0" w:uiPriority="71" w:unhideWhenUsed="0"/>
+    <w:lsdException w:name="Colorful List Accent 4" w:semiHidden="0" w:uiPriority="72" w:unhideWhenUsed="0"/>
+    <w:lsdException w:name="Colorful Grid Accent 4" w:semiHidden="0" w:uiPriority="73" w:unhideWhenUsed="0"/>
+    <w:lsdException w:name="Light Shading Accent 5" w:semiHidden="0" w:uiPriority="60" w:unhideWhenUsed="0"/>
+    <w:lsdException w:name="Light List Accent 5" w:semiHidden="0" w:uiPriority="61" w:unhideWhenUsed="0"/>
+    <w:lsdException w:name="Light Grid Accent 5" w:semiHidden="0" w:uiPriority="62" w:unhideWhenUsed="0"/>
+    <w:lsdException w:name="Medium Shading 1 Accent 5" w:semiHidden="0" w:uiPriority="63" w:unhideWhenUsed="0"/>
+    <w:lsdException w:name="Medium Shading 2 Accent 5" w:semiHidden="0" w:uiPriority="64" w:unhideWhenUsed="0"/>
+    <w:lsdException w:name="Medium List 1 Accent 5" w:semiHidden="0" w:uiPriority="65" w:unhideWhenUsed="0"/>
+    <w:lsdException w:name="Medium List 2 Accent 5" w:semiHidden="0" w:uiPriority="66" w:unhideWhenUsed="0"/>
+    <w:lsdException w:name="Medium Grid 1 Accent 5" w:semiHidden="0" w:uiPriority="67" w:unhideWhenUsed="0"/>
+    <w:lsdException w:name="Medium Grid 2 Accent 5" w:semiHidden="0" w:uiPriority="68" w:unhideWhenUsed="0"/>
+    <w:lsdException w:name="Medium Grid 3 Accent 5" w:semiHidden="0" w:uiPriority="69" w:unhideWhenUsed="0"/>
+    <w:lsdException w:name="Dark List Accent 5" w:semiHidden="0" w:uiPriority="70" w:unhideWhenUsed="0"/>
+    <w:lsdException w:name="Colorful Shading Accent 5" w:semiHidden="0" w:uiPriority="71" w:unhideWhenUsed="0"/>
+    <w:lsdException w:name="Colorful List Accent 5" w:semiHidden="0" w:uiPriority="72" w:unhideWhenUsed="0"/>
+    <w:lsdException w:name="Colorful Grid Accent 5" w:semiHidden="0" w:uiPriority="73" w:unhideWhenUsed="0"/>
+    <w:lsdException w:name="Light Shading Accent 6" w:semiHidden="0" w:uiPriority="60" w:unhideWhenUsed="0"/>
+    <w:lsdException w:name="Light List Accent 6" w:semiHidden="0" w:uiPriority="61" w:unhideWhenUsed="0"/>
+    <w:lsdException w:name="Light Grid Accent 6" w:semiHidden="0" w:uiPriority="62" w:unhideWhenUsed="0"/>
+    <w:lsdException w:name="Medium Shading 1 Accent 6" w:semiHidden="0" w:uiPriority="63" w:unhideWhenUsed="0"/>
+    <w:lsdException w:name="Medium Shading 2 Accent 6" w:semiHidden="0" w:uiPriority="64" w:unhideWhenUsed="0"/>
+    <w:lsdException w:name="Medium List 1 Accent 6" w:semiHidden="0" w:uiPriority="65" w:unhideWhenUsed="0"/>
+    <w:lsdException w:name="Medium List 2 Accent 6" w:semiHidden="0" w:uiPriority="66" w:unhideWhenUsed="0"/>
+    <w:lsdException w:name="Medium Grid 1 Accent 6" w:semiHidden="0" w:uiPriority="67" w:unhideWhenUsed="0"/>
+    <w:lsdException w:name="Medium Grid 2 Accent 6" w:semiHidden="0" w:uiPriority="68" w:unhideWhenUsed="0"/>
+    <w:lsdException w:name="Medium Grid 3 Accent 6" w:semiHidden="0" w:uiPriority="69" w:unhideWhenUsed="0"/>
+    <w:lsdException w:name="Dark List Accent 6" w:semiHidden="0" w:uiPriority="70" w:unhideWhenUsed="0"/>
+    <w:lsdException w:name="Colorful Shading Accent 6" w:semiHidden="0" w:uiPriority="71" w:unhideWhenUsed="0"/>
+    <w:lsdException w:name="Colorful List Accent 6" w:semiHidden="0" w:uiPriority="72" w:unhideWhenUsed="0"/>
+    <w:lsdException w:name="Colorful Grid Accent 6" w:semiHidden="0" w:uiPriority="73" w:unhideWhenUsed="0"/>
+    <w:lsdException w:name="Subtle Emphasis" w:semiHidden="0" w:uiPriority="19" w:unhideWhenUsed="0" w:qFormat="1"/>
+    <w:lsdException w:name="Intense Emphasis" w:semiHidden="0" w:uiPriority="21" w:unhideWhenUsed="0" w:qFormat="1"/>
+    <w:lsdException w:name="Subtle Reference" w:semiHidden="0" w:uiPriority="31" w:unhideWhenUsed="0" w:qFormat="1"/>
+    <w:lsdException w:name="Intense Reference" w:semiHidden="0" w:uiPriority="32" w:unhideWhenUsed="0" w:qFormat="1"/>
+    <w:lsdException w:name="Book Title" w:semiHidden="0" w:uiPriority="33" w:unhideWhenUsed="0" w:qFormat="1"/>
+    <w:lsdException w:name="Bibliography" w:uiPriority="37"/>
+    <w:lsdException w:name="TOC Heading" w:uiPriority="39" w:qFormat="1"/>
+  </w:latentStyles>
+  <w:style w:type="paragraph" w:default="1" w:styleId="Normal">
+    <w:name w:val="Normal"/>
+    <w:qFormat/>
+    <w:rsid w:val="00936FB7"/>
+    <w:rPr>
+      <w:rFonts w:asciiTheme="minorHAnsi" w:hAnsiTheme="minorHAnsi"/>
+      <w:color w:val="262626" w:themeColor="text1" w:themeTint="D9"/>
+      <w:sz w:val="14"/>
+      <w:szCs w:val="14"/>
+    </w:rPr>
+  </w:style>
+  <w:style w:type="paragraph" w:styleId="Ttulo1">
+    <w:name w:val="heading 1"/>
+    <w:basedOn w:val="Normal"/>
+    <w:next w:val="Normal"/>
+    <w:autoRedefine/>
+    <w:qFormat/>
+    <w:rsid w:val="00D5196D"/>
+    <w:pPr>
+      <w:keepNext/>
+      <w:framePr w:hSpace="187" w:wrap="around" w:vAnchor="page" w:hAnchor="page" w:xAlign="center" w:y="1441"/>
+      <w:spacing w:before="360"/>
+      <w:suppressOverlap/>
+      <w:outlineLvl w:val="0"/>
+    </w:pPr>
+    <w:rPr>
+      <w:rFonts w:asciiTheme="majorHAnsi" w:hAnsiTheme="majorHAnsi" w:cs="Arial"/>
+      <w:bCs/>
+      <w:caps/>
+      <w:color w:val="C8CCB3" w:themeColor="accent3" w:themeTint="99"/>
+      <w:kern w:val="44"/>
+      <w:sz w:val="64"/>
+      <w:szCs w:val="64"/>
+    </w:rPr>
+  </w:style>
+  <w:style w:type="paragraph" w:styleId="Ttulo2">
+    <w:name w:val="heading 2"/>
+    <w:basedOn w:val="Normal"/>
+    <w:next w:val="Normal"/>
+    <w:qFormat/>
+    <w:rsid w:val="00757CD8"/>
+    <w:pPr>
+      <w:keepNext/>
+      <w:spacing w:before="240" w:after="60"/>
+      <w:outlineLvl w:val="1"/>
+    </w:pPr>
+    <w:rPr>
+      <w:rFonts w:asciiTheme="majorHAnsi" w:hAnsiTheme="majorHAnsi" w:cs="Arial"/>
+      <w:b/>
+      <w:bCs/>
+      <w:i/>
+      <w:iCs/>
+      <w:sz w:val="28"/>
+      <w:szCs w:val="28"/>
+    </w:rPr>
+  </w:style>
+  <w:style w:type="paragraph" w:styleId="Ttulo3">
+    <w:name w:val="heading 3"/>
+    <w:basedOn w:val="Normal"/>
+    <w:next w:val="Normal"/>
+    <w:qFormat/>
+    <w:rsid w:val="00757CD8"/>
+    <w:pPr>
+      <w:keepNext/>
+      <w:spacing w:before="240" w:after="60"/>
+      <w:outlineLvl w:val="2"/>
+    </w:pPr>
+    <w:rPr>
+      <w:rFonts w:asciiTheme="majorHAnsi" w:hAnsiTheme="majorHAnsi" w:cs="Arial"/>
+      <w:b/>
+      <w:bCs/>
+      <w:sz w:val="26"/>
+      <w:szCs w:val="26"/>
+    </w:rPr>
+  </w:style>
+  <w:style w:type="character" w:default="1" w:styleId="Fontepargpadro">
+    <w:name w:val="Default Paragraph Font"/>
+    <w:uiPriority w:val="1"/>
+    <w:semiHidden/>
+    <w:unhideWhenUsed/>
+  </w:style>
+  <w:style w:type="table" w:default="1" w:styleId="Tabelanormal">
+    <w:name w:val="Normal Table"/>
+    <w:uiPriority w:val="99"/>
+    <w:semiHidden/>
+    <w:unhideWhenUsed/>
+    <w:tblPr>
+      <w:tblInd w:w="0" w:type="dxa"/>
+      <w:tblCellMar>
+        <w:top w:w="0" w:type="dxa"/>
+        <w:left w:w="108" w:type="dxa"/>
+        <w:bottom w:w="0" w:type="dxa"/>
+        <w:right w:w="108" w:type="dxa"/>
+      </w:tblCellMar>
+    </w:tblPr>
+  </w:style>
+  <w:style w:type="numbering" w:default="1" w:styleId="Semlista">
+    <w:name w:val="No List"/>
+    <w:uiPriority w:val="99"/>
+    <w:semiHidden/>
+    <w:unhideWhenUsed/>
+  </w:style>
+  <w:style w:type="paragraph" w:customStyle="1" w:styleId="Valor">
+    <w:name w:val="Valor"/>
+    <w:basedOn w:val="Normal"/>
+    <w:rsid w:val="004077A8"/>
+    <w:pPr>
+      <w:jc w:val="right"/>
+    </w:pPr>
+  </w:style>
+  <w:style w:type="paragraph" w:customStyle="1" w:styleId="DataeNmero">
+    <w:name w:val="Data e Número"/>
+    <w:basedOn w:val="Normal"/>
+    <w:rsid w:val="004077A8"/>
+    <w:pPr>
+      <w:spacing w:line="264" w:lineRule="auto"/>
+      <w:jc w:val="right"/>
+    </w:pPr>
+    <w:rPr>
+      <w:spacing w:val="4"/>
+      <w:szCs w:val="16"/>
+    </w:rPr>
+  </w:style>
+  <w:style w:type="paragraph" w:customStyle="1" w:styleId="Ttulosdecoluna">
+    <w:name w:val="Títulos de coluna"/>
+    <w:basedOn w:val="Rtulos"/>
+    <w:rsid w:val="00416D56"/>
+    <w:pPr>
+      <w:jc w:val="left"/>
+    </w:pPr>
+    <w:rPr>
+      <w:caps/>
+      <w:color w:val="0D0D0D" w:themeColor="text1" w:themeTint="F2"/>
+      <w:spacing w:val="4"/>
+    </w:rPr>
+  </w:style>
+  <w:style w:type="paragraph" w:customStyle="1" w:styleId="Textoalinhadoesquerda">
+    <w:name w:val="Texto alinhado à esquerda"/>
+    <w:basedOn w:val="Textoalinhadodireita"/>
+    <w:rsid w:val="00CD3C2A"/>
+    <w:pPr>
+      <w:jc w:val="left"/>
+    </w:pPr>
+  </w:style>
+  <w:style w:type="paragraph" w:customStyle="1" w:styleId="Nomedaempresainferior">
+    <w:name w:val="Nome da empresa inferior"/>
+    <w:basedOn w:val="Normal"/>
+    <w:rsid w:val="004077A8"/>
+    <w:pPr>
+      <w:spacing w:before="480"/>
+      <w:jc w:val="right"/>
+    </w:pPr>
+    <w:rPr>
+      <w:szCs w:val="16"/>
+    </w:rPr>
+  </w:style>
+  <w:style w:type="character" w:customStyle="1" w:styleId="ObrigadoChar">
+    <w:name w:val="Obrigado Char"/>
+    <w:basedOn w:val="Fontepargpadro"/>
+    <w:link w:val="Obrigado"/>
+    <w:rsid w:val="00416D56"/>
+    <w:rPr>
+      <w:rFonts w:asciiTheme="majorHAnsi" w:hAnsiTheme="majorHAnsi"/>
+      <w:caps/>
+      <w:color w:val="0D0D0D" w:themeColor="text1" w:themeTint="F2"/>
+      <w:spacing w:val="4"/>
+      <w:sz w:val="14"/>
+      <w:szCs w:val="16"/>
+    </w:rPr>
+  </w:style>
+  <w:style w:type="paragraph" w:customStyle="1" w:styleId="Slogan">
+    <w:name w:val="Slogan"/>
+    <w:basedOn w:val="Normal"/>
+    <w:rsid w:val="004F49AB"/>
+    <w:pPr>
+      <w:outlineLvl w:val="2"/>
+    </w:pPr>
+    <w:rPr>
+      <w:rFonts w:asciiTheme="majorHAnsi" w:hAnsiTheme="majorHAnsi"/>
+      <w:i/>
+      <w:spacing w:val="4"/>
+      <w:szCs w:val="18"/>
+    </w:rPr>
+  </w:style>
+  <w:style w:type="paragraph" w:customStyle="1" w:styleId="Ttulodireita">
+    <w:name w:val="Título à direita"/>
+    <w:basedOn w:val="Normal"/>
+    <w:rsid w:val="00416D56"/>
+    <w:pPr>
+      <w:spacing w:line="240" w:lineRule="atLeast"/>
+      <w:jc w:val="right"/>
+    </w:pPr>
+    <w:rPr>
+      <w:rFonts w:asciiTheme="majorHAnsi" w:hAnsiTheme="majorHAnsi"/>
+      <w:caps/>
+      <w:color w:val="0D0D0D" w:themeColor="text1" w:themeTint="F2"/>
+      <w:spacing w:val="4"/>
+      <w:szCs w:val="16"/>
+    </w:rPr>
+  </w:style>
+  <w:style w:type="paragraph" w:customStyle="1" w:styleId="Obrigado">
+    <w:name w:val="Obrigado"/>
+    <w:basedOn w:val="Ttulodireita"/>
+    <w:link w:val="ObrigadoChar"/>
+    <w:autoRedefine/>
+    <w:rsid w:val="00416D56"/>
+    <w:pPr>
+      <w:spacing w:before="80"/>
+    </w:pPr>
+  </w:style>
+  <w:style w:type="paragraph" w:customStyle="1" w:styleId="Rtulos">
+    <w:name w:val="Rótulos"/>
+    <w:basedOn w:val="Normal"/>
+    <w:rsid w:val="00E9067E"/>
+    <w:pPr>
+      <w:jc w:val="right"/>
+      <w:outlineLvl w:val="1"/>
+    </w:pPr>
+    <w:rPr>
+      <w:rFonts w:asciiTheme="majorHAnsi" w:hAnsiTheme="majorHAnsi"/>
+      <w:spacing w:val="40"/>
+    </w:rPr>
+  </w:style>
+  <w:style w:type="paragraph" w:customStyle="1" w:styleId="Textoalinhadodireita">
+    <w:name w:val="Texto alinhado à direita"/>
+    <w:basedOn w:val="Normal"/>
+    <w:rsid w:val="004077A8"/>
+    <w:pPr>
+      <w:spacing w:line="240" w:lineRule="atLeast"/>
+      <w:jc w:val="right"/>
+    </w:pPr>
+    <w:rPr>
+      <w:szCs w:val="16"/>
+    </w:rPr>
+  </w:style>
+  <w:style w:type="paragraph" w:styleId="Textodebalo">
+    <w:name w:val="Balloon Text"/>
+    <w:basedOn w:val="Normal"/>
+    <w:link w:val="TextodebaloChar"/>
+    <w:rsid w:val="00F96940"/>
+    <w:rPr>
+      <w:rFonts w:ascii="Tahoma" w:hAnsi="Tahoma" w:cs="Tahoma"/>
+      <w:sz w:val="16"/>
+      <w:szCs w:val="16"/>
+    </w:rPr>
+  </w:style>
+  <w:style w:type="character" w:customStyle="1" w:styleId="TextodebaloChar">
+    <w:name w:val="Texto de balão Char"/>
+    <w:basedOn w:val="Fontepargpadro"/>
+    <w:link w:val="Textodebalo"/>
+    <w:rsid w:val="00F96940"/>
+    <w:rPr>
+      <w:rFonts w:ascii="Tahoma" w:hAnsi="Tahoma" w:cs="Tahoma"/>
+      <w:color w:val="262626" w:themeColor="text1" w:themeTint="D9"/>
+      <w:sz w:val="16"/>
+      <w:szCs w:val="16"/>
+    </w:rPr>
+  </w:style>
+  <w:style w:type="character" w:styleId="TextodoEspaoReservado">
+    <w:name w:val="Placeholder Text"/>
+    <w:basedOn w:val="Fontepargpadro"/>
+    <w:uiPriority w:val="99"/>
+    <w:semiHidden/>
+    <w:rsid w:val="00511C95"/>
+    <w:rPr>
+      <w:color w:val="808080"/>
+    </w:rPr>
+  </w:style>
+  <w:style w:type="paragraph" w:styleId="Cabealho">
+    <w:name w:val="header"/>
+    <w:basedOn w:val="Normal"/>
+    <w:link w:val="CabealhoChar"/>
+    <w:rsid w:val="008C3A73"/>
+    <w:pPr>
+      <w:tabs>
+        <w:tab w:val="center" w:pos="4419"/>
+        <w:tab w:val="right" w:pos="8838"/>
+      </w:tabs>
+    </w:pPr>
+  </w:style>
+  <w:style w:type="character" w:customStyle="1" w:styleId="CabealhoChar">
+    <w:name w:val="Cabeçalho Char"/>
+    <w:basedOn w:val="Fontepargpadro"/>
+    <w:link w:val="Cabealho"/>
+    <w:rsid w:val="008C3A73"/>
+    <w:rPr>
+      <w:rFonts w:asciiTheme="minorHAnsi" w:hAnsiTheme="minorHAnsi"/>
+      <w:color w:val="262626" w:themeColor="text1" w:themeTint="D9"/>
+      <w:sz w:val="14"/>
+      <w:szCs w:val="14"/>
+    </w:rPr>
+  </w:style>
+  <w:style w:type="paragraph" w:styleId="Rodap">
+    <w:name w:val="footer"/>
+    <w:basedOn w:val="Normal"/>
+    <w:link w:val="RodapChar"/>
+    <w:rsid w:val="008C3A73"/>
+    <w:pPr>
+      <w:tabs>
+        <w:tab w:val="center" w:pos="4419"/>
+        <w:tab w:val="right" w:pos="8838"/>
+      </w:tabs>
+    </w:pPr>
+  </w:style>
+  <w:style w:type="character" w:customStyle="1" w:styleId="RodapChar">
+    <w:name w:val="Rodapé Char"/>
+    <w:basedOn w:val="Fontepargpadro"/>
+    <w:link w:val="Rodap"/>
+    <w:rsid w:val="008C3A73"/>
+    <w:rPr>
+      <w:rFonts w:asciiTheme="minorHAnsi" w:hAnsiTheme="minorHAnsi"/>
+      <w:color w:val="262626" w:themeColor="text1" w:themeTint="D9"/>
+      <w:sz w:val="14"/>
+      <w:szCs w:val="14"/>
+    </w:rPr>
+  </w:style>
+  <w:style w:type="table" w:styleId="Tabelacomgrade">
+    <w:name w:val="Table Grid"/>
+    <w:basedOn w:val="Tabelanormal"/>
+    <w:rsid w:val="00A929F1"/>
+    <w:tblPr>
+      <w:tblInd w:w="0" w:type="dxa"/>
+      <w:tblBorders>
+        <w:top w:val="single" w:sz="4" w:space="0" w:color="auto"/>
+        <w:left w:val="single" w:sz="4" w:space="0" w:color="auto"/>
+        <w:bottom w:val="single" w:sz="4" w:space="0" w:color="auto"/>
+        <w:right w:val="single" w:sz="4" w:space="0" w:color="auto"/>
+        <w:insideH w:val="single" w:sz="4" w:space="0" w:color="auto"/>
+        <w:insideV w:val="single" w:sz="4" w:space="0" w:color="auto"/>
+      </w:tblBorders>
+      <w:tblCellMar>
+        <w:top w:w="0" w:type="dxa"/>
+        <w:left w:w="108" w:type="dxa"/>
+        <w:bottom w:w="0" w:type="dxa"/>
+        <w:right w:w="108" w:type="dxa"/>
+      </w:tblCellMar>
+    </w:tblPr>
+  </w:style>
+</w:styles>
+</file>
+
+<file path=word/stylesWithEffects.xml><?xml version="1.0" encoding="utf-8"?>
+<w:styles xmlns:wpc="http://schemas.microsoft.com/office/word/2010/wordprocessingCanvas" xmlns:mc="http://schemas.openxmlformats.org/markup-compatibility/2006" xmlns:o="urn:schemas-microsoft-com:office:office" xmlns:r="http://schemas.openxmlformats.org/officeDocument/2006/relationships" xmlns:m="http://schemas.openxmlformats.org/officeDocument/2006/math" xmlns:v="urn:schemas-microsoft-com:vml" xmlns:wp14="http://schemas.microsoft.com/office/word/2010/wordprocessingDrawing" xmlns:wp="http://schemas.openxmlformats.org/drawingml/2006/wordprocessingDrawing" xmlns:w10="urn:schemas-microsoft-com:office:word" xmlns:w="http://schemas.openxmlformats.org/wordprocessingml/2006/main" xmlns:w14="http://schemas.microsoft.com/office/word/2010/wordml" xmlns:wpg="http://schemas.microsoft.com/office/word/2010/wordprocessingGroup" xmlns:wpi="http://schemas.microsoft.com/office/word/2010/wordprocessingInk" xmlns:wne="http://schemas.microsoft.com/office/word/2006/wordml" xmlns:wps="http://schemas.microsoft.com/office/word/2010/wordprocessingShape" mc:Ignorable="w14 wp14">
+  <w:docDefaults>
+    <w:rPrDefault>
+      <w:rPr>
+        <w:rFonts w:ascii="Times New Roman" w:eastAsia="Times New Roman" w:hAnsi="Times New Roman" w:cs="Times New Roman"/>
+        <w:lang w:val="en-US" w:eastAsia="en-US" w:bidi="ar-SA"/>
+      </w:rPr>
+    </w:rPrDefault>
+    <w:pPrDefault/>
+  </w:docDefaults>
+  <w:latentStyles w:defLockedState="0" w:defUIPriority="0" w:defSemiHidden="1" w:defUnhideWhenUsed="1" w:defQFormat="0" w:count="267">
+    <w:lsdException w:name="Normal" w:semiHidden="0" w:unhideWhenUsed="0" w:qFormat="1"/>
+    <w:lsdException w:name="heading 1" w:semiHidden="0" w:unhideWhenUsed="0" w:qFormat="1"/>
+    <w:lsdException w:name="heading 2" w:semiHidden="0" w:unhideWhenUsed="0" w:qFormat="1"/>
+    <w:lsdException w:name="heading 3" w:semiHidden="0" w:unhideWhenUsed="0" w:qFormat="1"/>
+    <w:lsdException w:name="heading 4" w:qFormat="1"/>
+    <w:lsdException w:name="heading 5" w:qFormat="1"/>
+    <w:lsdException w:name="heading 6" w:qFormat="1"/>
+    <w:lsdException w:name="heading 7" w:qFormat="1"/>
+    <w:lsdException w:name="heading 8" w:qFormat="1"/>
+    <w:lsdException w:name="heading 9" w:qFormat="1"/>
+    <w:lsdException w:name="caption" w:qFormat="1"/>
+    <w:lsdException w:name="List Number" w:semiHidden="0" w:unhideWhenUsed="0"/>
+    <w:lsdException w:name="List 4" w:semiHidden="0" w:unhideWhenUsed="0"/>
+    <w:lsdException w:name="List 5" w:semiHidden="0" w:unhideWhenUsed="0"/>
+    <w:lsdException w:name="Title" w:semiHidden="0" w:unhideWhenUsed="0" w:qFormat="1"/>
+    <w:lsdException w:name="Subtitle" w:semiHidden="0" w:unhideWhenUsed="0" w:qFormat="1"/>
+    <w:lsdException w:name="Salutation" w:semiHidden="0" w:unhideWhenUsed="0"/>
+    <w:lsdException w:name="Date" w:semiHidden="0" w:unhideWhenUsed="0"/>
+    <w:lsdException w:name="Body Text First Indent" w:semiHidden="0" w:unhideWhenUsed="0"/>
+    <w:lsdException w:name="Strong" w:semiHidden="0" w:unhideWhenUsed="0" w:qFormat="1"/>
+    <w:lsdException w:name="Emphasis" w:semiHidden="0" w:unhideWhenUsed="0" w:qFormat="1"/>
+    <w:lsdException w:name="Table Grid" w:semiHidden="0" w:unhideWhenUsed="0"/>
+    <w:lsdException w:name="Placeholder Text" w:uiPriority="99" w:unhideWhenUsed="0"/>
+    <w:lsdException w:name="No Spacing" w:semiHidden="0" w:uiPriority="1" w:unhideWhenUsed="0" w:qFormat="1"/>
+    <w:lsdException w:name="Light Shading" w:semiHidden="0" w:uiPriority="60" w:unhideWhenUsed="0"/>
+    <w:lsdException w:name="Light List" w:semiHidden="0" w:uiPriority="61" w:unhideWhenUsed="0"/>
+    <w:lsdException w:name="Light Grid" w:semiHidden="0" w:uiPriority="62" w:unhideWhenUsed="0"/>
+    <w:lsdException w:name="Medium Shading 1" w:semiHidden="0" w:uiPriority="63" w:unhideWhenUsed="0"/>
+    <w:lsdException w:name="Medium Shading 2" w:semiHidden="0" w:uiPriority="64" w:unhideWhenUsed="0"/>
+    <w:lsdException w:name="Medium List 1" w:semiHidden="0" w:uiPriority="65" w:unhideWhenUsed="0"/>
+    <w:lsdException w:name="Medium List 2" w:semiHidden="0" w:uiPriority="66" w:unhideWhenUsed="0"/>
+    <w:lsdException w:name="Medium Grid 1" w:semiHidden="0" w:uiPriority="67" w:unhideWhenUsed="0"/>
+    <w:lsdException w:name="Medium Grid 2" w:semiHidden="0" w:uiPriority="68" w:unhideWhenUsed="0"/>
+    <w:lsdException w:name="Medium Grid 3" w:semiHidden="0" w:uiPriority="69" w:unhideWhenUsed="0"/>
+    <w:lsdException w:name="Dark List" w:semiHidden="0" w:uiPriority="70" w:unhideWhenUsed="0"/>
+    <w:lsdException w:name="Colorful Shading" w:semiHidden="0" w:uiPriority="71" w:unhideWhenUsed="0"/>
+    <w:lsdException w:name="Colorful List" w:semiHidden="0" w:uiPriority="72" w:unhideWhenUsed="0"/>
+    <w:lsdException w:name="Colorful Grid" w:semiHidden="0" w:uiPriority="73" w:unhideWhenUsed="0"/>
+    <w:lsdException w:name="Light Shading Accent 1" w:semiHidden="0" w:uiPriority="60" w:unhideWhenUsed="0"/>
+    <w:lsdException w:name="Light List Accent 1" w:semiHidden="0" w:uiPriority="61" w:unhideWhenUsed="0"/>
+    <w:lsdException w:name="Light Grid Accent 1" w:semiHidden="0" w:uiPriority="62" w:unhideWhenUsed="0"/>
+    <w:lsdException w:name="Medium Shading 1 Accent 1" w:semiHidden="0" w:uiPriority="63" w:unhideWhenUsed="0"/>
+    <w:lsdException w:name="Medium Shading 2 Accent 1" w:semiHidden="0" w:uiPriority="64" w:unhideWhenUsed="0"/>
+    <w:lsdException w:name="Medium List 1 Accent 1" w:semiHidden="0" w:uiPriority="65" w:unhideWhenUsed="0"/>
+    <w:lsdException w:name="Revision" w:uiPriority="99" w:unhideWhenUsed="0"/>
+    <w:lsdException w:name="List Paragraph" w:semiHidden="0" w:uiPriority="34" w:unhideWhenUsed="0" w:qFormat="1"/>
+    <w:lsdException w:name="Quote" w:semiHidden="0" w:uiPriority="29" w:unhideWhenUsed="0" w:qFormat="1"/>
+    <w:lsdException w:name="Intense Quote" w:semiHidden="0" w:uiPriority="30" w:unhideWhenUsed="0" w:qFormat="1"/>
+    <w:lsdException w:name="Medium List 2 Accent 1" w:semiHidden="0" w:uiPriority="66" w:unhideWhenUsed="0"/>
+    <w:lsdException w:name="Medium Grid 1 Accent 1" w:semiHidden="0" w:uiPriority="67" w:unhideWhenUsed="0"/>
+    <w:lsdException w:name="Medium Grid 2 Accent 1" w:semiHidden="0" w:uiPriority="68" w:unhideWhenUsed="0"/>
+    <w:lsdException w:name="Medium Grid 3 Accent 1" w:semiHidden="0" w:uiPriority="69" w:unhideWhenUsed="0"/>
+    <w:lsdException w:name="Dark List Accent 1" w:semiHidden="0" w:uiPriority="70" w:unhideWhenUsed="0"/>
+    <w:lsdException w:name="Colorful Shading Accent 1" w:semiHidden="0" w:uiPriority="71" w:unhideWhenUsed="0"/>
+    <w:lsdException w:name="Colorful List Accent 1" w:semiHidden="0" w:uiPriority="72" w:unhideWhenUsed="0"/>
+    <w:lsdException w:name="Colorful Grid Accent 1" w:semiHidden="0" w:uiPriority="73" w:unhideWhenUsed="0"/>
+    <w:lsdException w:name="Light Shading Accent 2" w:semiHidden="0" w:uiPriority="60" w:unhideWhenUsed="0"/>
+    <w:lsdException w:name="Light List Accent 2" w:semiHidden="0" w:uiPriority="61" w:unhideWhenUsed="0"/>
+    <w:lsdException w:name="Light Grid Accent 2" w:semiHidden="0" w:uiPriority="62" w:unhideWhenUsed="0"/>
+    <w:lsdException w:name="Medium Shading 1 Accent 2" w:semiHidden="0" w:uiPriority="63" w:unhideWhenUsed="0"/>
+    <w:lsdException w:name="Medium Shading 2 Accent 2" w:semiHidden="0" w:uiPriority="64" w:unhideWhenUsed="0"/>
+    <w:lsdException w:name="Medium List 1 Accent 2" w:semiHidden="0" w:uiPriority="65" w:unhideWhenUsed="0"/>
+    <w:lsdException w:name="Medium List 2 Accent 2" w:semiHidden="0" w:uiPriority="66" w:unhideWhenUsed="0"/>
+    <w:lsdException w:name="Medium Grid 1 Accent 2" w:semiHidden="0" w:uiPriority="67" w:unhideWhenUsed="0"/>
+    <w:lsdException w:name="Medium Grid 2 Accent 2" w:semiHidden="0" w:uiPriority="68" w:unhideWhenUsed="0"/>
+    <w:lsdException w:name="Medium Grid 3 Accent 2" w:semiHidden="0" w:uiPriority="69" w:unhideWhenUsed="0"/>
+    <w:lsdException w:name="Dark List Accent 2" w:semiHidden="0" w:uiPriority="70" w:unhideWhenUsed="0"/>
+    <w:lsdException w:name="Colorful Shading Accent 2" w:semiHidden="0" w:uiPriority="71" w:unhideWhenUsed="0"/>
+    <w:lsdException w:name="Colorful List Accent 2" w:semiHidden="0" w:uiPriority="72" w:unhideWhenUsed="0"/>
+    <w:lsdException w:name="Colorful Grid Accent 2" w:semiHidden="0" w:uiPriority="73" w:unhideWhenUsed="0"/>
+    <w:lsdException w:name="Light Shading Accent 3" w:semiHidden="0" w:uiPriority="60" w:unhideWhenUsed="0"/>
+    <w:lsdException w:name="Light List Accent 3" w:semiHidden="0" w:uiPriority="61" w:unhideWhenUsed="0"/>
+    <w:lsdException w:name="Light Grid Accent 3" w:semiHidden="0" w:uiPriority="62" w:unhideWhenUsed="0"/>
+    <w:lsdException w:name="Medium Shading 1 Accent 3" w:semiHidden="0" w:uiPriority="63" w:unhideWhenUsed="0"/>
+    <w:lsdException w:name="Medium Shading 2 Accent 3" w:semiHidden="0" w:uiPriority="64" w:unhideWhenUsed="0"/>
+    <w:lsdException w:name="Medium List 1 Accent 3" w:semiHidden="0" w:uiPriority="65" w:unhideWhenUsed="0"/>
+    <w:lsdException w:name="Medium List 2 Accent 3" w:semiHidden="0" w:uiPriority="66" w:unhideWhenUsed="0"/>
+    <w:lsdException w:name="Medium Grid 1 Accent 3" w:semiHidden="0" w:uiPriority="67" w:unhideWhenUsed="0"/>
+    <w:lsdException w:name="Medium Grid 2 Accent 3" w:semiHidden="0" w:uiPriority="68" w:unhideWhenUsed="0"/>
+    <w:lsdException w:name="Medium Grid 3 Accent 3" w:semiHidden="0" w:uiPriority="69" w:unhideWhenUsed="0"/>
+    <w:lsdException w:name="Dark List Accent 3" w:semiHidden="0" w:uiPriority="70" w:unhideWhenUsed="0"/>
+    <w:lsdException w:name="Colorful Shading Accent 3" w:semiHidden="0" w:uiPriority="71" w:unhideWhenUsed="0"/>
+    <w:lsdException w:name="Colorful List Accent 3" w:semiHidden="0" w:uiPriority="72" w:unhideWhenUsed="0"/>
+    <w:lsdException w:name="Colorful Grid Accent 3" w:semiHidden="0" w:uiPriority="73" w:unhideWhenUsed="0"/>
+    <w:lsdException w:name="Light Shading Accent 4" w:semiHidden="0" w:uiPriority="60" w:unhideWhenUsed="0"/>
+    <w:lsdException w:name="Light List Accent 4" w:semiHidden="0" w:uiPriority="61" w:unhideWhenUsed="0"/>
+    <w:lsdException w:name="Light Grid Accent 4" w:semiHidden="0" w:uiPriority="62" w:unhideWhenUsed="0"/>
+    <w:lsdException w:name="Medium Shading 1 Accent 4" w:semiHidden="0" w:uiPriority="63" w:unhideWhenUsed="0"/>
+    <w:lsdException w:name="Medium Shading 2 Accent 4" w:semiHidden="0" w:uiPriority="64" w:unhideWhenUsed="0"/>
+    <w:lsdException w:name="Medium List 1 Accent 4" w:semiHidden="0" w:uiPriority="65" w:unhideWhenUsed="0"/>
+    <w:lsdException w:name="Medium List 2 Accent 4" w:semiHidden="0" w:uiPriority="66" w:unhideWhenUsed="0"/>
+    <w:lsdException w:name="Medium Grid 1 Accent 4" w:semiHidden="0" w:uiPriority="67" w:unhideWhenUsed="0"/>
+    <w:lsdException w:name="Medium Grid 2 Accent 4" w:semiHidden="0" w:uiPriority="68" w:unhideWhenUsed="0"/>
+    <w:lsdException w:name="Medium Grid 3 Accent 4" w:semiHidden="0" w:uiPriority="69" w:unhideWhenUsed="0"/>
+    <w:lsdException w:name="Dark List Accent 4" w:semiHidden="0" w:uiPriority="70" w:unhideWhenUsed="0"/>
+    <w:lsdException w:name="Colorful Shading Accent 4" w:semiHidden="0" w:uiPriority="71" w:unhideWhenUsed="0"/>
+    <w:lsdException w:name="Colorful List Accent 4" w:semiHidden="0" w:uiPriority="72" w:unhideWhenUsed="0"/>
+    <w:lsdException w:name="Colorful Grid Accent 4" w:semiHidden="0" w:uiPriority="73" w:unhideWhenUsed="0"/>
+    <w:lsdException w:name="Light Shading Accent 5" w:semiHidden="0" w:uiPriority="60" w:unhideWhenUsed="0"/>
+    <w:lsdException w:name="Light List Accent 5" w:semiHidden="0" w:uiPriority="61" w:unhideWhenUsed="0"/>
+    <w:lsdException w:name="Light Grid Accent 5" w:semiHidden="0" w:uiPriority="62" w:unhideWhenUsed="0"/>
+    <w:lsdException w:name="Medium Shading 1 Accent 5" w:semiHidden="0" w:uiPriority="63" w:unhideWhenUsed="0"/>
+    <w:lsdException w:name="Medium Shading 2 Accent 5" w:semiHidden="0" w:uiPriority="64" w:unhideWhenUsed="0"/>
+    <w:lsdException w:name="Medium List 1 Accent 5" w:semiHidden="0" w:uiPriority="65" w:unhideWhenUsed="0"/>
+    <w:lsdException w:name="Medium List 2 Accent 5" w:semiHidden="0" w:uiPriority="66" w:unhideWhenUsed="0"/>
+    <w:lsdException w:name="Medium Grid 1 Accent 5" w:semiHidden="0" w:uiPriority="67" w:unhideWhenUsed="0"/>
+    <w:lsdException w:name="Medium Grid 2 Accent 5" w:semiHidden="0" w:uiPriority="68" w:unhideWhenUsed="0"/>
+    <w:lsdException w:name="Medium Grid 3 Accent 5" w:semiHidden="0" w:uiPriority="69" w:unhideWhenUsed="0"/>
+    <w:lsdException w:name="Dark List Accent 5" w:semiHidden="0" w:uiPriority="70" w:unhideWhenUsed="0"/>
+    <w:lsdException w:name="Colorful Shading Accent 5" w:semiHidden="0" w:uiPriority="71" w:unhideWhenUsed="0"/>
+    <w:lsdException w:name="Colorful List Accent 5" w:semiHidden="0" w:uiPriority="72" w:unhideWhenUsed="0"/>
+    <w:lsdException w:name="Colorful Grid Accent 5" w:semiHidden="0" w:uiPriority="73" w:unhideWhenUsed="0"/>
+    <w:lsdException w:name="Light Shading Accent 6" w:semiHidden="0" w:uiPriority="60" w:unhideWhenUsed="0"/>
+    <w:lsdException w:name="Light List Accent 6" w:semiHidden="0" w:uiPriority="61" w:unhideWhenUsed="0"/>
+    <w:lsdException w:name="Light Grid Accent 6" w:semiHidden="0" w:uiPriority="62" w:unhideWhenUsed="0"/>
+    <w:lsdException w:name="Medium Shading 1 Accent 6" w:semiHidden="0" w:uiPriority="63" w:unhideWhenUsed="0"/>
+    <w:lsdException w:name="Medium Shading 2 Accent 6" w:semiHidden="0" w:uiPriority="64" w:unhideWhenUsed="0"/>
+    <w:lsdException w:name="Medium List 1 Accent 6" w:semiHidden="0" w:uiPriority="65" w:unhideWhenUsed="0"/>
+    <w:lsdException w:name="Medium List 2 Accent 6" w:semiHidden="0" w:uiPriority="66" w:unhideWhenUsed="0"/>
+    <w:lsdException w:name="Medium Grid 1 Accent 6" w:semiHidden="0" w:uiPriority="67" w:unhideWhenUsed="0"/>
+    <w:lsdException w:name="Medium Grid 2 Accent 6" w:semiHidden="0" w:uiPriority="68" w:unhideWhenUsed="0"/>
+    <w:lsdException w:name="Medium Grid 3 Accent 6" w:semiHidden="0" w:uiPriority="69" w:unhideWhenUsed="0"/>
+    <w:lsdException w:name="Dark List Accent 6" w:semiHidden="0" w:uiPriority="70" w:unhideWhenUsed="0"/>
+    <w:lsdException w:name="Colorful Shading Accent 6" w:semiHidden="0" w:uiPriority="71" w:unhideWhenUsed="0"/>
+    <w:lsdException w:name="Colorful List Accent 6" w:semiHidden="0" w:uiPriority="72" w:unhideWhenUsed="0"/>
+    <w:lsdException w:name="Colorful Grid Accent 6" w:semiHidden="0" w:uiPriority="73" w:unhideWhenUsed="0"/>
+    <w:lsdException w:name="Subtle Emphasis" w:semiHidden="0" w:uiPriority="19" w:unhideWhenUsed="0" w:qFormat="1"/>
+    <w:lsdException w:name="Intense Emphasis" w:semiHidden="0" w:uiPriority="21" w:unhideWhenUsed="0" w:qFormat="1"/>
+    <w:lsdException w:name="Subtle Reference" w:semiHidden="0" w:uiPriority="31" w:unhideWhenUsed="0" w:qFormat="1"/>
+    <w:lsdException w:name="Intense Reference" w:semiHidden="0" w:uiPriority="32" w:unhideWhenUsed="0" w:qFormat="1"/>
+    <w:lsdException w:name="Book Title" w:semiHidden="0" w:uiPriority="33" w:unhideWhenUsed="0" w:qFormat="1"/>
+    <w:lsdException w:name="Bibliography" w:uiPriority="37"/>
+    <w:lsdException w:name="TOC Heading" w:uiPriority="39" w:qFormat="1"/>
   </w:latentStyles>
   <w:style w:type="paragraph" w:default="1" w:styleId="Normal">
     <w:name w:val="Normal"/>

</xml_diff>